<commit_message>
some fixes and add тз
</commit_message>
<xml_diff>
--- a/src/Титульный лист(учебная).docx
+++ b/src/Титульный лист(учебная).docx
@@ -1025,7 +1025,27 @@
           <w:color w:val="212529"/>
           <w:shd w:val="clear" w:color="auto" w:fill="FFFFFF"/>
         </w:rPr>
-        <w:t>Фронтенд</w:t>
+        <w:t>Фронт</w:t>
+      </w:r>
+      <w:r>
+        <w:rPr>
+          <w:rStyle w:val="a9"/>
+          <w:b w:val="0"/>
+          <w:bCs w:val="0"/>
+          <w:color w:val="212529"/>
+          <w:shd w:val="clear" w:color="auto" w:fill="FFFFFF"/>
+        </w:rPr>
+        <w:t>э</w:t>
+      </w:r>
+      <w:r>
+        <w:rPr>
+          <w:rStyle w:val="a9"/>
+          <w:b w:val="0"/>
+          <w:bCs w:val="0"/>
+          <w:color w:val="212529"/>
+          <w:shd w:val="clear" w:color="auto" w:fill="FFFFFF"/>
+        </w:rPr>
+        <w:t>нд</w:t>
       </w:r>
       <w:proofErr w:type="spellEnd"/>
       <w:r>
@@ -1050,27 +1070,55 @@
           <w:shd w:val="clear" w:color="auto" w:fill="FFFFFF"/>
         </w:rPr>
       </w:pPr>
-      <w:proofErr w:type="spellStart"/>
-      <w:r>
-        <w:rPr>
-          <w:rStyle w:val="a9"/>
-          <w:b w:val="0"/>
-          <w:bCs w:val="0"/>
-          <w:color w:val="212529"/>
-          <w:shd w:val="clear" w:color="auto" w:fill="FFFFFF"/>
-        </w:rPr>
-        <w:t>Бекэнд</w:t>
-      </w:r>
-      <w:proofErr w:type="spellEnd"/>
-      <w:r>
-        <w:rPr>
-          <w:rStyle w:val="a9"/>
-          <w:b w:val="0"/>
-          <w:bCs w:val="0"/>
-          <w:color w:val="212529"/>
-          <w:shd w:val="clear" w:color="auto" w:fill="FFFFFF"/>
-        </w:rPr>
-        <w:t>-</w:t>
+      <w:r>
+        <w:rPr>
+          <w:rStyle w:val="a9"/>
+          <w:b w:val="0"/>
+          <w:bCs w:val="0"/>
+          <w:color w:val="212529"/>
+          <w:shd w:val="clear" w:color="auto" w:fill="FFFFFF"/>
+        </w:rPr>
+        <w:t>Б</w:t>
+      </w:r>
+      <w:r>
+        <w:rPr>
+          <w:rStyle w:val="a9"/>
+          <w:b w:val="0"/>
+          <w:bCs w:val="0"/>
+          <w:color w:val="212529"/>
+          <w:shd w:val="clear" w:color="auto" w:fill="FFFFFF"/>
+        </w:rPr>
+        <w:t>э</w:t>
+      </w:r>
+      <w:r>
+        <w:rPr>
+          <w:rStyle w:val="a9"/>
+          <w:b w:val="0"/>
+          <w:bCs w:val="0"/>
+          <w:color w:val="212529"/>
+          <w:shd w:val="clear" w:color="auto" w:fill="FFFFFF"/>
+        </w:rPr>
+        <w:t>к</w:t>
+      </w:r>
+      <w:r>
+        <w:rPr>
+          <w:rStyle w:val="a9"/>
+          <w:b w:val="0"/>
+          <w:bCs w:val="0"/>
+          <w:color w:val="212529"/>
+          <w:shd w:val="clear" w:color="auto" w:fill="FFFFFF"/>
+        </w:rPr>
+        <w:t>е</w:t>
+      </w:r>
+      <w:r>
+        <w:rPr>
+          <w:rStyle w:val="a9"/>
+          <w:b w:val="0"/>
+          <w:bCs w:val="0"/>
+          <w:color w:val="212529"/>
+          <w:shd w:val="clear" w:color="auto" w:fill="FFFFFF"/>
+        </w:rPr>
+        <w:t>нд-</w:t>
       </w:r>
     </w:p>
     <w:p>
@@ -1434,7 +1482,7 @@
           <w:r>
             <w:fldChar w:fldCharType="separate"/>
           </w:r>
-          <w:hyperlink w:anchor="_Toc197614140" w:history="1">
+          <w:hyperlink w:anchor="_Toc197623868" w:history="1">
             <w:r>
               <w:rPr>
                 <w:rStyle w:val="af"/>
@@ -1452,27 +1500,7 @@
                 <w:noProof/>
                 <w:shd w:val="clear" w:color="auto" w:fill="FFFFFF"/>
               </w:rPr>
-              <w:t xml:space="preserve"> Введ</w:t>
-            </w:r>
-            <w:r>
-              <w:rPr>
-                <w:rStyle w:val="af"/>
-                <w:b/>
-                <w:bCs/>
-                <w:noProof/>
-                <w:shd w:val="clear" w:color="auto" w:fill="FFFFFF"/>
-              </w:rPr>
-              <w:t>е</w:t>
-            </w:r>
-            <w:r>
-              <w:rPr>
-                <w:rStyle w:val="af"/>
-                <w:b/>
-                <w:bCs/>
-                <w:noProof/>
-                <w:shd w:val="clear" w:color="auto" w:fill="FFFFFF"/>
-              </w:rPr>
-              <w:t>ние.</w:t>
+              <w:t xml:space="preserve"> Введение.</w:t>
             </w:r>
             <w:r>
               <w:rPr>
@@ -1493,7 +1521,7 @@
                 <w:noProof/>
                 <w:webHidden/>
               </w:rPr>
-              <w:instrText xml:space="preserve"> PAGEREF _Toc197614140 \h </w:instrText>
+              <w:instrText xml:space="preserve"> PAGEREF _Toc197623868 \h </w:instrText>
             </w:r>
             <w:r>
               <w:rPr>
@@ -1536,7 +1564,7 @@
               <w:lang w:eastAsia="ru-RU"/>
             </w:rPr>
           </w:pPr>
-          <w:hyperlink w:anchor="_Toc197614141" w:history="1">
+          <w:hyperlink w:anchor="_Toc197623869" w:history="1">
             <w:r>
               <w:rPr>
                 <w:rStyle w:val="af"/>
@@ -1575,7 +1603,7 @@
                 <w:noProof/>
                 <w:webHidden/>
               </w:rPr>
-              <w:instrText xml:space="preserve"> PAGEREF _Toc197614141 \h </w:instrText>
+              <w:instrText xml:space="preserve"> PAGEREF _Toc197623869 \h </w:instrText>
             </w:r>
             <w:r>
               <w:rPr>
@@ -1618,13 +1646,13 @@
               <w:lang w:eastAsia="ru-RU"/>
             </w:rPr>
           </w:pPr>
-          <w:hyperlink w:anchor="_Toc197614142" w:history="1">
+          <w:hyperlink w:anchor="_Toc197623870" w:history="1">
             <w:r>
               <w:rPr>
                 <w:rStyle w:val="af"/>
                 <w:noProof/>
               </w:rPr>
-              <w:t>3. Используемые программные технологии и средства</w:t>
+              <w:t>3. Техническое задание.</w:t>
             </w:r>
             <w:r>
               <w:rPr>
@@ -1645,7 +1673,7 @@
                 <w:noProof/>
                 <w:webHidden/>
               </w:rPr>
-              <w:instrText xml:space="preserve"> PAGEREF _Toc197614142 \h </w:instrText>
+              <w:instrText xml:space="preserve"> PAGEREF _Toc197623870 \h </w:instrText>
             </w:r>
             <w:r>
               <w:rPr>
@@ -1666,6 +1694,76 @@
                 <w:webHidden/>
               </w:rPr>
               <w:t>6</w:t>
+            </w:r>
+            <w:r>
+              <w:rPr>
+                <w:noProof/>
+                <w:webHidden/>
+              </w:rPr>
+              <w:fldChar w:fldCharType="end"/>
+            </w:r>
+          </w:hyperlink>
+        </w:p>
+        <w:p>
+          <w:pPr>
+            <w:pStyle w:val="14"/>
+            <w:tabs>
+              <w:tab w:val="right" w:leader="dot" w:pos="9344"/>
+            </w:tabs>
+            <w:rPr>
+              <w:rFonts w:eastAsiaTheme="minorEastAsia"/>
+              <w:noProof/>
+              <w:lang w:eastAsia="ru-RU"/>
+            </w:rPr>
+          </w:pPr>
+          <w:hyperlink w:anchor="_Toc197623871" w:history="1">
+            <w:r>
+              <w:rPr>
+                <w:rStyle w:val="af"/>
+                <w:noProof/>
+              </w:rPr>
+              <w:t>4. Используемые программные технологии и средства.</w:t>
+            </w:r>
+            <w:r>
+              <w:rPr>
+                <w:noProof/>
+                <w:webHidden/>
+              </w:rPr>
+              <w:tab/>
+            </w:r>
+            <w:r>
+              <w:rPr>
+                <w:noProof/>
+                <w:webHidden/>
+              </w:rPr>
+              <w:fldChar w:fldCharType="begin"/>
+            </w:r>
+            <w:r>
+              <w:rPr>
+                <w:noProof/>
+                <w:webHidden/>
+              </w:rPr>
+              <w:instrText xml:space="preserve"> PAGEREF _Toc197623871 \h </w:instrText>
+            </w:r>
+            <w:r>
+              <w:rPr>
+                <w:noProof/>
+                <w:webHidden/>
+              </w:rPr>
+            </w:r>
+            <w:r>
+              <w:rPr>
+                <w:noProof/>
+                <w:webHidden/>
+              </w:rPr>
+              <w:fldChar w:fldCharType="separate"/>
+            </w:r>
+            <w:r>
+              <w:rPr>
+                <w:noProof/>
+                <w:webHidden/>
+              </w:rPr>
+              <w:t>7</w:t>
             </w:r>
             <w:r>
               <w:rPr>
@@ -1688,21 +1786,21 @@
               <w:lang w:eastAsia="ru-RU"/>
             </w:rPr>
           </w:pPr>
-          <w:hyperlink w:anchor="_Toc197614143" w:history="1">
+          <w:hyperlink w:anchor="_Toc197623872" w:history="1">
             <w:r>
               <w:rPr>
                 <w:rStyle w:val="af"/>
                 <w:noProof/>
                 <w:lang w:val="en-US"/>
               </w:rPr>
-              <w:t>3.1.</w:t>
+              <w:t>4.1.</w:t>
             </w:r>
             <w:r>
               <w:rPr>
                 <w:rStyle w:val="af"/>
                 <w:noProof/>
               </w:rPr>
-              <w:t xml:space="preserve"> Фронтенд</w:t>
+              <w:t xml:space="preserve"> Frontend.</w:t>
             </w:r>
             <w:r>
               <w:rPr>
@@ -1723,7 +1821,7 @@
                 <w:noProof/>
                 <w:webHidden/>
               </w:rPr>
-              <w:instrText xml:space="preserve"> PAGEREF _Toc197614143 \h </w:instrText>
+              <w:instrText xml:space="preserve"> PAGEREF _Toc197623872 \h </w:instrText>
             </w:r>
             <w:r>
               <w:rPr>
@@ -1743,7 +1841,7 @@
                 <w:noProof/>
                 <w:webHidden/>
               </w:rPr>
-              <w:t>6</w:t>
+              <w:t>7</w:t>
             </w:r>
             <w:r>
               <w:rPr>
@@ -1766,21 +1864,21 @@
               <w:lang w:eastAsia="ru-RU"/>
             </w:rPr>
           </w:pPr>
-          <w:hyperlink w:anchor="_Toc197614144" w:history="1">
+          <w:hyperlink w:anchor="_Toc197623873" w:history="1">
             <w:r>
               <w:rPr>
                 <w:rStyle w:val="af"/>
                 <w:noProof/>
                 <w:lang w:val="en-US"/>
               </w:rPr>
-              <w:t>3.2.</w:t>
+              <w:t>4.2.</w:t>
             </w:r>
             <w:r>
               <w:rPr>
                 <w:rStyle w:val="af"/>
                 <w:noProof/>
               </w:rPr>
-              <w:t xml:space="preserve"> Бэкенд</w:t>
+              <w:t xml:space="preserve"> Backend.</w:t>
             </w:r>
             <w:r>
               <w:rPr>
@@ -1801,7 +1899,7 @@
                 <w:noProof/>
                 <w:webHidden/>
               </w:rPr>
-              <w:instrText xml:space="preserve"> PAGEREF _Toc197614144 \h </w:instrText>
+              <w:instrText xml:space="preserve"> PAGEREF _Toc197623873 \h </w:instrText>
             </w:r>
             <w:r>
               <w:rPr>
@@ -1821,7 +1919,7 @@
                 <w:noProof/>
                 <w:webHidden/>
               </w:rPr>
-              <w:t>6</w:t>
+              <w:t>7</w:t>
             </w:r>
             <w:r>
               <w:rPr>
@@ -1844,14 +1942,14 @@
               <w:lang w:eastAsia="ru-RU"/>
             </w:rPr>
           </w:pPr>
-          <w:hyperlink w:anchor="_Toc197614145" w:history="1">
+          <w:hyperlink w:anchor="_Toc197623874" w:history="1">
             <w:r>
               <w:rPr>
                 <w:rStyle w:val="af"/>
                 <w:noProof/>
                 <w:lang w:val="en-US"/>
               </w:rPr>
-              <w:t>3.3.</w:t>
+              <w:t>4.3.</w:t>
             </w:r>
             <w:r>
               <w:rPr>
@@ -1873,7 +1971,7 @@
                 <w:rStyle w:val="af"/>
                 <w:noProof/>
               </w:rPr>
-              <w:t>данных</w:t>
+              <w:t>данных.</w:t>
             </w:r>
             <w:r>
               <w:rPr>
@@ -1894,7 +1992,7 @@
                 <w:noProof/>
                 <w:webHidden/>
               </w:rPr>
-              <w:instrText xml:space="preserve"> PAGEREF _Toc197614145 \h </w:instrText>
+              <w:instrText xml:space="preserve"> PAGEREF _Toc197623874 \h </w:instrText>
             </w:r>
             <w:r>
               <w:rPr>
@@ -1937,13 +2035,13 @@
               <w:lang w:eastAsia="ru-RU"/>
             </w:rPr>
           </w:pPr>
-          <w:hyperlink w:anchor="_Toc197614146" w:history="1">
+          <w:hyperlink w:anchor="_Toc197623875" w:history="1">
             <w:r>
               <w:rPr>
                 <w:rStyle w:val="af"/>
                 <w:noProof/>
               </w:rPr>
-              <w:t>3.4. Инфраструктура.</w:t>
+              <w:t>4.4. Инфраструктура.</w:t>
             </w:r>
             <w:r>
               <w:rPr>
@@ -1964,7 +2062,7 @@
                 <w:noProof/>
                 <w:webHidden/>
               </w:rPr>
-              <w:instrText xml:space="preserve"> PAGEREF _Toc197614146 \h </w:instrText>
+              <w:instrText xml:space="preserve"> PAGEREF _Toc197623875 \h </w:instrText>
             </w:r>
             <w:r>
               <w:rPr>
@@ -2007,13 +2105,13 @@
               <w:lang w:eastAsia="ru-RU"/>
             </w:rPr>
           </w:pPr>
-          <w:hyperlink w:anchor="_Toc197614147" w:history="1">
+          <w:hyperlink w:anchor="_Toc197623876" w:history="1">
             <w:r>
               <w:rPr>
                 <w:rStyle w:val="af"/>
                 <w:noProof/>
               </w:rPr>
-              <w:t>3.5. Дизайн интерфейса.</w:t>
+              <w:t>4.5. Дизайн интерфейса.</w:t>
             </w:r>
             <w:r>
               <w:rPr>
@@ -2034,7 +2132,7 @@
                 <w:noProof/>
                 <w:webHidden/>
               </w:rPr>
-              <w:instrText xml:space="preserve"> PAGEREF _Toc197614147 \h </w:instrText>
+              <w:instrText xml:space="preserve"> PAGEREF _Toc197623876 \h </w:instrText>
             </w:r>
             <w:r>
               <w:rPr>
@@ -2077,7 +2175,7 @@
               <w:lang w:eastAsia="ru-RU"/>
             </w:rPr>
           </w:pPr>
-          <w:hyperlink w:anchor="_Toc197614148" w:history="1">
+          <w:hyperlink w:anchor="_Toc197623877" w:history="1">
             <w:r>
               <w:rPr>
                 <w:rStyle w:val="af"/>
@@ -2085,17 +2183,14 @@
                 <w:bCs/>
                 <w:noProof/>
               </w:rPr>
-              <w:t>4.</w:t>
+              <w:t>5.</w:t>
             </w:r>
             <w:r>
               <w:rPr>
                 <w:rStyle w:val="af"/>
-                <w:b/>
-                <w:bCs/>
-                <w:noProof/>
-                <w:shd w:val="clear" w:color="auto" w:fill="FFFFFF"/>
-              </w:rPr>
-              <w:t xml:space="preserve"> Описание задач</w:t>
+                <w:noProof/>
+              </w:rPr>
+              <w:t xml:space="preserve"> Работа с данными.</w:t>
             </w:r>
             <w:r>
               <w:rPr>
@@ -2116,7 +2211,7 @@
                 <w:noProof/>
                 <w:webHidden/>
               </w:rPr>
-              <w:instrText xml:space="preserve"> PAGEREF _Toc197614148 \h </w:instrText>
+              <w:instrText xml:space="preserve"> PAGEREF _Toc197623877 \h </w:instrText>
             </w:r>
             <w:r>
               <w:rPr>
@@ -2137,307 +2232,6 @@
                 <w:webHidden/>
               </w:rPr>
               <w:t>7</w:t>
-            </w:r>
-            <w:r>
-              <w:rPr>
-                <w:noProof/>
-                <w:webHidden/>
-              </w:rPr>
-              <w:fldChar w:fldCharType="end"/>
-            </w:r>
-          </w:hyperlink>
-        </w:p>
-        <w:p>
-          <w:pPr>
-            <w:pStyle w:val="22"/>
-            <w:tabs>
-              <w:tab w:val="right" w:leader="dot" w:pos="9344"/>
-            </w:tabs>
-            <w:rPr>
-              <w:rFonts w:eastAsiaTheme="minorEastAsia"/>
-              <w:noProof/>
-              <w:lang w:eastAsia="ru-RU"/>
-            </w:rPr>
-          </w:pPr>
-          <w:hyperlink w:anchor="_Toc197614149" w:history="1">
-            <w:r>
-              <w:rPr>
-                <w:rStyle w:val="af"/>
-                <w:b/>
-                <w:bCs/>
-                <w:noProof/>
-              </w:rPr>
-              <w:t>4.1.</w:t>
-            </w:r>
-            <w:r>
-              <w:rPr>
-                <w:rStyle w:val="af"/>
-                <w:noProof/>
-              </w:rPr>
-              <w:t xml:space="preserve"> Работа с данными</w:t>
-            </w:r>
-            <w:r>
-              <w:rPr>
-                <w:noProof/>
-                <w:webHidden/>
-              </w:rPr>
-              <w:tab/>
-            </w:r>
-            <w:r>
-              <w:rPr>
-                <w:noProof/>
-                <w:webHidden/>
-              </w:rPr>
-              <w:fldChar w:fldCharType="begin"/>
-            </w:r>
-            <w:r>
-              <w:rPr>
-                <w:noProof/>
-                <w:webHidden/>
-              </w:rPr>
-              <w:instrText xml:space="preserve"> PAGEREF _Toc197614149 \h </w:instrText>
-            </w:r>
-            <w:r>
-              <w:rPr>
-                <w:noProof/>
-                <w:webHidden/>
-              </w:rPr>
-            </w:r>
-            <w:r>
-              <w:rPr>
-                <w:noProof/>
-                <w:webHidden/>
-              </w:rPr>
-              <w:fldChar w:fldCharType="separate"/>
-            </w:r>
-            <w:r>
-              <w:rPr>
-                <w:noProof/>
-                <w:webHidden/>
-              </w:rPr>
-              <w:t>7</w:t>
-            </w:r>
-            <w:r>
-              <w:rPr>
-                <w:noProof/>
-                <w:webHidden/>
-              </w:rPr>
-              <w:fldChar w:fldCharType="end"/>
-            </w:r>
-          </w:hyperlink>
-        </w:p>
-        <w:p>
-          <w:pPr>
-            <w:pStyle w:val="22"/>
-            <w:tabs>
-              <w:tab w:val="right" w:leader="dot" w:pos="9344"/>
-            </w:tabs>
-            <w:rPr>
-              <w:rFonts w:eastAsiaTheme="minorEastAsia"/>
-              <w:noProof/>
-              <w:lang w:eastAsia="ru-RU"/>
-            </w:rPr>
-          </w:pPr>
-          <w:hyperlink w:anchor="_Toc197614150" w:history="1">
-            <w:r>
-              <w:rPr>
-                <w:rStyle w:val="af"/>
-                <w:noProof/>
-              </w:rPr>
-              <w:t>4.2. Создание тредов и комментариев.</w:t>
-            </w:r>
-            <w:r>
-              <w:rPr>
-                <w:noProof/>
-                <w:webHidden/>
-              </w:rPr>
-              <w:tab/>
-            </w:r>
-            <w:r>
-              <w:rPr>
-                <w:noProof/>
-                <w:webHidden/>
-              </w:rPr>
-              <w:fldChar w:fldCharType="begin"/>
-            </w:r>
-            <w:r>
-              <w:rPr>
-                <w:noProof/>
-                <w:webHidden/>
-              </w:rPr>
-              <w:instrText xml:space="preserve"> PAGEREF _Toc197614150 \h </w:instrText>
-            </w:r>
-            <w:r>
-              <w:rPr>
-                <w:noProof/>
-                <w:webHidden/>
-              </w:rPr>
-            </w:r>
-            <w:r>
-              <w:rPr>
-                <w:noProof/>
-                <w:webHidden/>
-              </w:rPr>
-              <w:fldChar w:fldCharType="separate"/>
-            </w:r>
-            <w:r>
-              <w:rPr>
-                <w:noProof/>
-                <w:webHidden/>
-              </w:rPr>
-              <w:t>9</w:t>
-            </w:r>
-            <w:r>
-              <w:rPr>
-                <w:noProof/>
-                <w:webHidden/>
-              </w:rPr>
-              <w:fldChar w:fldCharType="end"/>
-            </w:r>
-          </w:hyperlink>
-        </w:p>
-        <w:p>
-          <w:pPr>
-            <w:pStyle w:val="22"/>
-            <w:tabs>
-              <w:tab w:val="right" w:leader="dot" w:pos="9344"/>
-            </w:tabs>
-            <w:rPr>
-              <w:rFonts w:eastAsiaTheme="minorEastAsia"/>
-              <w:noProof/>
-              <w:lang w:eastAsia="ru-RU"/>
-            </w:rPr>
-          </w:pPr>
-          <w:hyperlink w:anchor="_Toc197614151" w:history="1">
-            <w:r>
-              <w:rPr>
-                <w:rStyle w:val="af"/>
-                <w:noProof/>
-              </w:rPr>
-              <w:t>4.3. Возможность регистрации, аутентификации.</w:t>
-            </w:r>
-            <w:r>
-              <w:rPr>
-                <w:noProof/>
-                <w:webHidden/>
-              </w:rPr>
-              <w:tab/>
-            </w:r>
-            <w:r>
-              <w:rPr>
-                <w:noProof/>
-                <w:webHidden/>
-              </w:rPr>
-              <w:fldChar w:fldCharType="begin"/>
-            </w:r>
-            <w:r>
-              <w:rPr>
-                <w:noProof/>
-                <w:webHidden/>
-              </w:rPr>
-              <w:instrText xml:space="preserve"> PAGEREF _Toc197614151 \h </w:instrText>
-            </w:r>
-            <w:r>
-              <w:rPr>
-                <w:noProof/>
-                <w:webHidden/>
-              </w:rPr>
-            </w:r>
-            <w:r>
-              <w:rPr>
-                <w:noProof/>
-                <w:webHidden/>
-              </w:rPr>
-              <w:fldChar w:fldCharType="separate"/>
-            </w:r>
-            <w:r>
-              <w:rPr>
-                <w:noProof/>
-                <w:webHidden/>
-              </w:rPr>
-              <w:t>10</w:t>
-            </w:r>
-            <w:r>
-              <w:rPr>
-                <w:noProof/>
-                <w:webHidden/>
-              </w:rPr>
-              <w:fldChar w:fldCharType="end"/>
-            </w:r>
-          </w:hyperlink>
-        </w:p>
-        <w:p>
-          <w:pPr>
-            <w:pStyle w:val="22"/>
-            <w:tabs>
-              <w:tab w:val="right" w:leader="dot" w:pos="9344"/>
-            </w:tabs>
-            <w:rPr>
-              <w:rFonts w:eastAsiaTheme="minorEastAsia"/>
-              <w:noProof/>
-              <w:lang w:eastAsia="ru-RU"/>
-            </w:rPr>
-          </w:pPr>
-          <w:hyperlink w:anchor="_Toc197614152" w:history="1">
-            <w:r>
-              <w:rPr>
-                <w:rStyle w:val="af"/>
-                <w:b/>
-                <w:bCs/>
-                <w:noProof/>
-              </w:rPr>
-              <w:t>4.4.</w:t>
-            </w:r>
-            <w:r>
-              <w:rPr>
-                <w:rStyle w:val="af"/>
-                <w:b/>
-                <w:bCs/>
-                <w:noProof/>
-                <w:shd w:val="clear" w:color="auto" w:fill="FFFFFF"/>
-              </w:rPr>
-              <w:t xml:space="preserve"> Задачи сервисов.</w:t>
-            </w:r>
-            <w:r>
-              <w:rPr>
-                <w:noProof/>
-                <w:webHidden/>
-              </w:rPr>
-              <w:tab/>
-            </w:r>
-            <w:r>
-              <w:rPr>
-                <w:noProof/>
-                <w:webHidden/>
-              </w:rPr>
-              <w:fldChar w:fldCharType="begin"/>
-            </w:r>
-            <w:r>
-              <w:rPr>
-                <w:noProof/>
-                <w:webHidden/>
-              </w:rPr>
-              <w:instrText xml:space="preserve"> PAGEREF _Toc197614152 \h </w:instrText>
-            </w:r>
-            <w:r>
-              <w:rPr>
-                <w:noProof/>
-                <w:webHidden/>
-              </w:rPr>
-            </w:r>
-            <w:r>
-              <w:rPr>
-                <w:noProof/>
-                <w:webHidden/>
-              </w:rPr>
-              <w:fldChar w:fldCharType="separate"/>
-            </w:r>
-            <w:r>
-              <w:rPr>
-                <w:noProof/>
-                <w:webHidden/>
-              </w:rPr>
-              <w:t>11</w:t>
             </w:r>
             <w:r>
               <w:rPr>
@@ -2460,13 +2254,13 @@
               <w:lang w:eastAsia="ru-RU"/>
             </w:rPr>
           </w:pPr>
-          <w:hyperlink w:anchor="_Toc197614153" w:history="1">
+          <w:hyperlink w:anchor="_Toc197623878" w:history="1">
             <w:r>
               <w:rPr>
                 <w:rStyle w:val="af"/>
                 <w:noProof/>
               </w:rPr>
-              <w:t>5. Заключение.</w:t>
+              <w:t>6. Создание тредов и комментариев.</w:t>
             </w:r>
             <w:r>
               <w:rPr>
@@ -2487,7 +2281,7 @@
                 <w:noProof/>
                 <w:webHidden/>
               </w:rPr>
-              <w:instrText xml:space="preserve"> PAGEREF _Toc197614153 \h </w:instrText>
+              <w:instrText xml:space="preserve"> PAGEREF _Toc197623878 \h </w:instrText>
             </w:r>
             <w:r>
               <w:rPr>
@@ -2507,7 +2301,7 @@
                 <w:noProof/>
                 <w:webHidden/>
               </w:rPr>
-              <w:t>12</w:t>
+              <w:t>9</w:t>
             </w:r>
             <w:r>
               <w:rPr>
@@ -2530,7 +2324,77 @@
               <w:lang w:eastAsia="ru-RU"/>
             </w:rPr>
           </w:pPr>
-          <w:hyperlink w:anchor="_Toc197614154" w:history="1">
+          <w:hyperlink w:anchor="_Toc197623879" w:history="1">
+            <w:r>
+              <w:rPr>
+                <w:rStyle w:val="af"/>
+                <w:noProof/>
+              </w:rPr>
+              <w:t>7. Возможность регистрации, аутентификации.</w:t>
+            </w:r>
+            <w:r>
+              <w:rPr>
+                <w:noProof/>
+                <w:webHidden/>
+              </w:rPr>
+              <w:tab/>
+            </w:r>
+            <w:r>
+              <w:rPr>
+                <w:noProof/>
+                <w:webHidden/>
+              </w:rPr>
+              <w:fldChar w:fldCharType="begin"/>
+            </w:r>
+            <w:r>
+              <w:rPr>
+                <w:noProof/>
+                <w:webHidden/>
+              </w:rPr>
+              <w:instrText xml:space="preserve"> PAGEREF _Toc197623879 \h </w:instrText>
+            </w:r>
+            <w:r>
+              <w:rPr>
+                <w:noProof/>
+                <w:webHidden/>
+              </w:rPr>
+            </w:r>
+            <w:r>
+              <w:rPr>
+                <w:noProof/>
+                <w:webHidden/>
+              </w:rPr>
+              <w:fldChar w:fldCharType="separate"/>
+            </w:r>
+            <w:r>
+              <w:rPr>
+                <w:noProof/>
+                <w:webHidden/>
+              </w:rPr>
+              <w:t>9</w:t>
+            </w:r>
+            <w:r>
+              <w:rPr>
+                <w:noProof/>
+                <w:webHidden/>
+              </w:rPr>
+              <w:fldChar w:fldCharType="end"/>
+            </w:r>
+          </w:hyperlink>
+        </w:p>
+        <w:p>
+          <w:pPr>
+            <w:pStyle w:val="14"/>
+            <w:tabs>
+              <w:tab w:val="right" w:leader="dot" w:pos="9344"/>
+            </w:tabs>
+            <w:rPr>
+              <w:rFonts w:eastAsiaTheme="minorEastAsia"/>
+              <w:noProof/>
+              <w:lang w:eastAsia="ru-RU"/>
+            </w:rPr>
+          </w:pPr>
+          <w:hyperlink w:anchor="_Toc197623880" w:history="1">
             <w:r>
               <w:rPr>
                 <w:rStyle w:val="af"/>
@@ -2538,7 +2402,17 @@
                 <w:bCs/>
                 <w:noProof/>
               </w:rPr>
-              <w:t>6. Список литературы.</w:t>
+              <w:t>8.</w:t>
+            </w:r>
+            <w:r>
+              <w:rPr>
+                <w:rStyle w:val="af"/>
+                <w:b/>
+                <w:bCs/>
+                <w:noProof/>
+                <w:shd w:val="clear" w:color="auto" w:fill="FFFFFF"/>
+              </w:rPr>
+              <w:t xml:space="preserve"> Задачи сервисов.</w:t>
             </w:r>
             <w:r>
               <w:rPr>
@@ -2559,7 +2433,149 @@
                 <w:noProof/>
                 <w:webHidden/>
               </w:rPr>
-              <w:instrText xml:space="preserve"> PAGEREF _Toc197614154 \h </w:instrText>
+              <w:instrText xml:space="preserve"> PAGEREF _Toc197623880 \h </w:instrText>
+            </w:r>
+            <w:r>
+              <w:rPr>
+                <w:noProof/>
+                <w:webHidden/>
+              </w:rPr>
+            </w:r>
+            <w:r>
+              <w:rPr>
+                <w:noProof/>
+                <w:webHidden/>
+              </w:rPr>
+              <w:fldChar w:fldCharType="separate"/>
+            </w:r>
+            <w:r>
+              <w:rPr>
+                <w:noProof/>
+                <w:webHidden/>
+              </w:rPr>
+              <w:t>10</w:t>
+            </w:r>
+            <w:r>
+              <w:rPr>
+                <w:noProof/>
+                <w:webHidden/>
+              </w:rPr>
+              <w:fldChar w:fldCharType="end"/>
+            </w:r>
+          </w:hyperlink>
+        </w:p>
+        <w:p>
+          <w:pPr>
+            <w:pStyle w:val="14"/>
+            <w:tabs>
+              <w:tab w:val="right" w:leader="dot" w:pos="9344"/>
+            </w:tabs>
+            <w:rPr>
+              <w:rFonts w:eastAsiaTheme="minorEastAsia"/>
+              <w:noProof/>
+              <w:lang w:eastAsia="ru-RU"/>
+            </w:rPr>
+          </w:pPr>
+          <w:hyperlink w:anchor="_Toc197623881" w:history="1">
+            <w:r>
+              <w:rPr>
+                <w:rStyle w:val="af"/>
+                <w:noProof/>
+              </w:rPr>
+              <w:t>9. Заключение.</w:t>
+            </w:r>
+            <w:r>
+              <w:rPr>
+                <w:noProof/>
+                <w:webHidden/>
+              </w:rPr>
+              <w:tab/>
+            </w:r>
+            <w:r>
+              <w:rPr>
+                <w:noProof/>
+                <w:webHidden/>
+              </w:rPr>
+              <w:fldChar w:fldCharType="begin"/>
+            </w:r>
+            <w:r>
+              <w:rPr>
+                <w:noProof/>
+                <w:webHidden/>
+              </w:rPr>
+              <w:instrText xml:space="preserve"> PAGEREF _Toc197623881 \h </w:instrText>
+            </w:r>
+            <w:r>
+              <w:rPr>
+                <w:noProof/>
+                <w:webHidden/>
+              </w:rPr>
+            </w:r>
+            <w:r>
+              <w:rPr>
+                <w:noProof/>
+                <w:webHidden/>
+              </w:rPr>
+              <w:fldChar w:fldCharType="separate"/>
+            </w:r>
+            <w:r>
+              <w:rPr>
+                <w:noProof/>
+                <w:webHidden/>
+              </w:rPr>
+              <w:t>11</w:t>
+            </w:r>
+            <w:r>
+              <w:rPr>
+                <w:noProof/>
+                <w:webHidden/>
+              </w:rPr>
+              <w:fldChar w:fldCharType="end"/>
+            </w:r>
+          </w:hyperlink>
+        </w:p>
+        <w:p>
+          <w:pPr>
+            <w:pStyle w:val="14"/>
+            <w:tabs>
+              <w:tab w:val="right" w:leader="dot" w:pos="9344"/>
+            </w:tabs>
+            <w:rPr>
+              <w:rFonts w:eastAsiaTheme="minorEastAsia"/>
+              <w:noProof/>
+              <w:lang w:eastAsia="ru-RU"/>
+            </w:rPr>
+          </w:pPr>
+          <w:hyperlink w:anchor="_Toc197623882" w:history="1">
+            <w:r>
+              <w:rPr>
+                <w:rStyle w:val="af"/>
+                <w:b/>
+                <w:bCs/>
+                <w:noProof/>
+              </w:rPr>
+              <w:t>10. Список литературы.</w:t>
+            </w:r>
+            <w:r>
+              <w:rPr>
+                <w:noProof/>
+                <w:webHidden/>
+              </w:rPr>
+              <w:tab/>
+            </w:r>
+            <w:r>
+              <w:rPr>
+                <w:noProof/>
+                <w:webHidden/>
+              </w:rPr>
+              <w:fldChar w:fldCharType="begin"/>
+            </w:r>
+            <w:r>
+              <w:rPr>
+                <w:noProof/>
+                <w:webHidden/>
+              </w:rPr>
+              <w:instrText xml:space="preserve"> PAGEREF _Toc197623882 \h </w:instrText>
             </w:r>
             <w:r>
               <w:rPr>
@@ -2882,7 +2898,7 @@
           <w:shd w:val="clear" w:color="auto" w:fill="FFFFFF"/>
         </w:rPr>
       </w:pPr>
-      <w:bookmarkStart w:id="0" w:name="_Toc197614140"/>
+      <w:bookmarkStart w:id="0" w:name="_Toc197623868"/>
       <w:r>
         <w:rPr>
           <w:rStyle w:val="a9"/>
@@ -3591,7 +3607,7 @@
           <w:shd w:val="clear" w:color="auto" w:fill="FFFFFF"/>
         </w:rPr>
       </w:pPr>
-      <w:bookmarkStart w:id="1" w:name="_Toc197614141"/>
+      <w:bookmarkStart w:id="1" w:name="_Toc197623869"/>
       <w:r>
         <w:rPr>
           <w:rStyle w:val="a9"/>
@@ -3788,11 +3804,9 @@
       <w:r>
         <w:t xml:space="preserve"> Встроенные инструменты для создания ASCII-арта и мемов. Пользователи публикуют сообщения без регистрации, </w:t>
       </w:r>
-      <w:proofErr w:type="spellStart"/>
-      <w:r>
-        <w:t>идентифицируясь</w:t>
-      </w:r>
-      <w:proofErr w:type="spellEnd"/>
+      <w:r>
+        <w:t>идентифицируя</w:t>
+      </w:r>
       <w:r>
         <w:t xml:space="preserve"> только по временным ID или «</w:t>
       </w:r>
@@ -4102,11 +4116,9 @@
       <w:r>
         <w:t xml:space="preserve"> сообщения. Защита от спама в виде капчи при каждом новом сообщении; Пользователи публикуют сообщения без регистрации, </w:t>
       </w:r>
-      <w:proofErr w:type="spellStart"/>
-      <w:r>
-        <w:t>идентифицируясь</w:t>
-      </w:r>
-      <w:proofErr w:type="spellEnd"/>
+      <w:r>
+        <w:t>идентифицируя</w:t>
+      </w:r>
       <w:r>
         <w:t xml:space="preserve"> </w:t>
       </w:r>
@@ -4233,16 +4245,7 @@
         </w:rPr>
       </w:pPr>
     </w:p>
-    <w:p>
-      <w:pPr>
-        <w:jc w:val="center"/>
-        <w:rPr>
-          <w:rStyle w:val="a9"/>
-          <w:color w:val="212529"/>
-          <w:shd w:val="clear" w:color="auto" w:fill="FFFFFF"/>
-        </w:rPr>
-      </w:pPr>
-    </w:p>
+    <w:p/>
     <w:p>
       <w:pPr>
         <w:pStyle w:val="1"/>
@@ -4251,155 +4254,257 @@
           <w:szCs w:val="24"/>
         </w:rPr>
       </w:pPr>
-      <w:bookmarkStart w:id="2" w:name="_Toc190162018"/>
-      <w:bookmarkStart w:id="3" w:name="_Toc197614142"/>
+      <w:bookmarkStart w:id="2" w:name="_Toc190162017"/>
+      <w:bookmarkStart w:id="3" w:name="_Toc197623870"/>
       <w:r>
         <w:rPr>
           <w:sz w:val="24"/>
           <w:szCs w:val="24"/>
         </w:rPr>
-        <w:t>Используемые программные технологии и средства</w:t>
+        <w:t>Техническое задание</w:t>
       </w:r>
       <w:bookmarkEnd w:id="2"/>
-      <w:bookmarkEnd w:id="3"/>
-    </w:p>
-    <w:p>
-      <w:pPr>
-        <w:pStyle w:val="2"/>
+      <w:r>
         <w:rPr>
           <w:sz w:val="24"/>
           <w:szCs w:val="24"/>
-          <w:lang w:val="en-US"/>
-        </w:rPr>
-      </w:pPr>
-      <w:bookmarkStart w:id="4" w:name="_Toc197614143"/>
-      <w:proofErr w:type="spellStart"/>
-      <w:r>
+        </w:rPr>
+        <w:t>.</w:t>
+      </w:r>
+      <w:bookmarkEnd w:id="3"/>
+    </w:p>
+    <w:p>
+      <w:r>
+        <w:t>В ходе практики было выявлены сильные и слабые стороны команды разработки и определены требования для проекта. По итогам обсуждения проект должен включать следующие требование к функционалу:</w:t>
+      </w:r>
+    </w:p>
+    <w:p>
+      <w:pPr>
+        <w:rPr>
+          <w:lang w:eastAsia="ru-RU"/>
+        </w:rPr>
+      </w:pPr>
+      <w:r>
+        <w:rPr>
+          <w:lang w:eastAsia="ru-RU"/>
+        </w:rPr>
+        <w:t>Регистрация (</w:t>
+      </w:r>
+      <w:proofErr w:type="spellStart"/>
+      <w:r>
+        <w:rPr>
+          <w:lang w:eastAsia="ru-RU"/>
+        </w:rPr>
+        <w:t>email</w:t>
+      </w:r>
+      <w:proofErr w:type="spellEnd"/>
+      <w:r>
+        <w:rPr>
+          <w:lang w:eastAsia="ru-RU"/>
+        </w:rPr>
+        <w:t>/</w:t>
+      </w:r>
+      <w:proofErr w:type="spellStart"/>
+      <w:r>
+        <w:rPr>
+          <w:lang w:eastAsia="ru-RU"/>
+        </w:rPr>
+        <w:t>login</w:t>
+      </w:r>
+      <w:proofErr w:type="spellEnd"/>
+      <w:r>
+        <w:rPr>
+          <w:lang w:eastAsia="ru-RU"/>
+        </w:rPr>
+        <w:t xml:space="preserve"> + пароль). Аутентификация (JWT </w:t>
+      </w:r>
+      <w:r>
+        <w:rPr>
+          <w:lang w:val="en-US" w:eastAsia="ru-RU"/>
+        </w:rPr>
+        <w:t>token</w:t>
+      </w:r>
+      <w:r>
+        <w:rPr>
+          <w:lang w:eastAsia="ru-RU"/>
+        </w:rPr>
+        <w:t>).</w:t>
+      </w:r>
+      <w:r>
+        <w:t xml:space="preserve"> </w:t>
+      </w:r>
+      <w:r>
+        <w:rPr>
+          <w:lang w:eastAsia="ru-RU"/>
+        </w:rPr>
+        <w:t xml:space="preserve">Создание и комментирование </w:t>
+      </w:r>
+      <w:proofErr w:type="spellStart"/>
+      <w:r>
+        <w:rPr>
+          <w:lang w:eastAsia="ru-RU"/>
+        </w:rPr>
+        <w:t>тредов</w:t>
+      </w:r>
+      <w:proofErr w:type="spellEnd"/>
+      <w:r>
+        <w:rPr>
+          <w:lang w:eastAsia="ru-RU"/>
+        </w:rPr>
+        <w:t>.</w:t>
+      </w:r>
+      <w:r>
+        <w:t xml:space="preserve"> </w:t>
+      </w:r>
+      <w:proofErr w:type="spellStart"/>
+      <w:r>
+        <w:rPr>
+          <w:lang w:eastAsia="ru-RU"/>
+        </w:rPr>
+        <w:t>RESTful</w:t>
+      </w:r>
+      <w:proofErr w:type="spellEnd"/>
+      <w:r>
+        <w:rPr>
+          <w:lang w:eastAsia="ru-RU"/>
+        </w:rPr>
+        <w:t xml:space="preserve"> API (JSON) и </w:t>
+      </w:r>
+      <w:proofErr w:type="spellStart"/>
+      <w:r>
+        <w:rPr>
+          <w:lang w:val="en-US" w:eastAsia="ru-RU"/>
+        </w:rPr>
+        <w:t>kafka</w:t>
+      </w:r>
+      <w:proofErr w:type="spellEnd"/>
+      <w:r>
+        <w:rPr>
+          <w:lang w:eastAsia="ru-RU"/>
+        </w:rPr>
+        <w:t xml:space="preserve"> для синхронного и асинхронного общения сервисов.</w:t>
+      </w:r>
+      <w:r>
+        <w:t xml:space="preserve"> </w:t>
+      </w:r>
+      <w:proofErr w:type="spellStart"/>
+      <w:r>
+        <w:rPr>
+          <w:lang w:eastAsia="ru-RU"/>
+        </w:rPr>
+        <w:t>Docker</w:t>
+      </w:r>
+      <w:proofErr w:type="spellEnd"/>
+      <w:r>
+        <w:rPr>
+          <w:lang w:eastAsia="ru-RU"/>
+        </w:rPr>
+        <w:t xml:space="preserve"> (контейнеризация сервисов</w:t>
+      </w:r>
+      <w:proofErr w:type="gramStart"/>
+      <w:r>
+        <w:rPr>
+          <w:lang w:eastAsia="ru-RU"/>
+        </w:rPr>
+        <w:t>).Развёртывание</w:t>
+      </w:r>
+      <w:proofErr w:type="gramEnd"/>
+      <w:r>
+        <w:rPr>
+          <w:lang w:eastAsia="ru-RU"/>
+        </w:rPr>
+        <w:t>: локально (</w:t>
+      </w:r>
+      <w:proofErr w:type="spellStart"/>
+      <w:r>
+        <w:rPr>
+          <w:lang w:eastAsia="ru-RU"/>
+        </w:rPr>
+        <w:t>Docker</w:t>
+      </w:r>
+      <w:proofErr w:type="spellEnd"/>
+      <w:r>
+        <w:rPr>
+          <w:lang w:eastAsia="ru-RU"/>
+        </w:rPr>
+        <w:t xml:space="preserve"> </w:t>
+      </w:r>
+      <w:proofErr w:type="spellStart"/>
+      <w:r>
+        <w:rPr>
+          <w:lang w:eastAsia="ru-RU"/>
+        </w:rPr>
+        <w:t>Compose</w:t>
+      </w:r>
+      <w:proofErr w:type="spellEnd"/>
+      <w:r>
+        <w:rPr>
+          <w:lang w:eastAsia="ru-RU"/>
+        </w:rPr>
+        <w:t xml:space="preserve">). </w:t>
+      </w:r>
+    </w:p>
+    <w:p>
+      <w:pPr>
+        <w:rPr>
+          <w:lang w:eastAsia="ru-RU"/>
+        </w:rPr>
+      </w:pPr>
+      <w:r>
+        <w:rPr>
+          <w:lang w:eastAsia="ru-RU"/>
+        </w:rPr>
+        <w:t>Пользовательский интерфейс должен включать в себя инструменты для просмотра и создания новых сообщений.</w:t>
+      </w:r>
+    </w:p>
+    <w:p>
+      <w:pPr>
+        <w:rPr>
+          <w:lang w:eastAsia="ru-RU"/>
+        </w:rPr>
+      </w:pPr>
+      <w:r>
+        <w:rPr>
+          <w:lang w:eastAsia="ru-RU"/>
+        </w:rPr>
+        <w:t>Используемый стек технологий представлен ниже.</w:t>
+      </w:r>
+    </w:p>
+    <w:p>
+      <w:pPr>
+        <w:rPr>
+          <w:rStyle w:val="a9"/>
+          <w:color w:val="212529"/>
+          <w:shd w:val="clear" w:color="auto" w:fill="FFFFFF"/>
+        </w:rPr>
+      </w:pPr>
+    </w:p>
+    <w:p>
+      <w:pPr>
+        <w:pStyle w:val="1"/>
         <w:rPr>
           <w:sz w:val="24"/>
           <w:szCs w:val="24"/>
         </w:rPr>
-        <w:t>Фронтенд</w:t>
-      </w:r>
-      <w:bookmarkEnd w:id="4"/>
-      <w:proofErr w:type="spellEnd"/>
-    </w:p>
-    <w:p>
-      <w:pPr>
-        <w:jc w:val="both"/>
-      </w:pPr>
-      <w:r>
-        <w:rPr>
-          <w:lang w:val="en-US"/>
-        </w:rPr>
-        <w:t>Vue</w:t>
-      </w:r>
-      <w:r>
-        <w:t>.</w:t>
-      </w:r>
-      <w:proofErr w:type="spellStart"/>
-      <w:r>
-        <w:rPr>
-          <w:lang w:val="en-US"/>
-        </w:rPr>
-        <w:t>js</w:t>
-      </w:r>
-      <w:proofErr w:type="spellEnd"/>
-      <w:r>
-        <w:t xml:space="preserve"> – для клиентской части и создания и обработки запросов.</w:t>
-      </w:r>
-    </w:p>
-    <w:p>
-      <w:pPr>
-        <w:pStyle w:val="2"/>
+      </w:pPr>
+      <w:bookmarkStart w:id="4" w:name="_Toc190162018"/>
+      <w:bookmarkStart w:id="5" w:name="_Toc197623871"/>
+      <w:r>
         <w:rPr>
           <w:sz w:val="24"/>
           <w:szCs w:val="24"/>
-          <w:lang w:val="en-US"/>
-        </w:rPr>
-      </w:pPr>
-      <w:bookmarkStart w:id="5" w:name="_Toc197614144"/>
+        </w:rPr>
+        <w:t>Используемые программные технологии и средства</w:t>
+      </w:r>
+      <w:bookmarkEnd w:id="4"/>
       <w:r>
         <w:rPr>
           <w:sz w:val="24"/>
           <w:szCs w:val="24"/>
         </w:rPr>
-        <w:t>Бэкенд</w:t>
+        <w:t>.</w:t>
       </w:r>
       <w:bookmarkEnd w:id="5"/>
-    </w:p>
-    <w:p>
-      <w:pPr>
-        <w:jc w:val="both"/>
-      </w:pPr>
-      <w:r>
-        <w:rPr>
-          <w:lang w:val="en-US"/>
-        </w:rPr>
-        <w:t>Java</w:t>
-      </w:r>
-      <w:r>
-        <w:t>+</w:t>
-      </w:r>
-      <w:r>
-        <w:rPr>
-          <w:lang w:val="en-US"/>
-        </w:rPr>
-        <w:t>Spring</w:t>
-      </w:r>
-      <w:r>
-        <w:t xml:space="preserve"> – Для сервисов </w:t>
-      </w:r>
-      <w:proofErr w:type="spellStart"/>
-      <w:r>
-        <w:t>атентификации</w:t>
-      </w:r>
-      <w:proofErr w:type="spellEnd"/>
-      <w:r>
-        <w:t xml:space="preserve"> и </w:t>
-      </w:r>
-      <w:proofErr w:type="gramStart"/>
-      <w:r>
-        <w:t>регистрации ,</w:t>
-      </w:r>
-      <w:proofErr w:type="gramEnd"/>
-      <w:r>
-        <w:t xml:space="preserve"> </w:t>
-      </w:r>
-      <w:r>
-        <w:rPr>
-          <w:lang w:val="en-US"/>
-        </w:rPr>
-        <w:t>Go</w:t>
-      </w:r>
-      <w:r>
-        <w:t xml:space="preserve">- для создания сообщений, </w:t>
-      </w:r>
-      <w:proofErr w:type="spellStart"/>
-      <w:r>
-        <w:t>тредов</w:t>
-      </w:r>
-      <w:proofErr w:type="spellEnd"/>
-      <w:r>
-        <w:t xml:space="preserve"> обработки запросов на получение всех сообщений и работу с БД, </w:t>
-      </w:r>
-      <w:r>
-        <w:rPr>
-          <w:lang w:val="en-US"/>
-        </w:rPr>
-        <w:t>Kafka</w:t>
-      </w:r>
-      <w:r>
-        <w:t xml:space="preserve"> – для </w:t>
-      </w:r>
-      <w:proofErr w:type="spellStart"/>
-      <w:r>
-        <w:t>ассинхронной</w:t>
-      </w:r>
-      <w:proofErr w:type="spellEnd"/>
-      <w:r>
-        <w:t xml:space="preserve"> обработки запросов.</w:t>
-      </w:r>
     </w:p>
     <w:p>
       <w:pPr>
@@ -4410,71 +4515,75 @@
           <w:lang w:val="en-US"/>
         </w:rPr>
       </w:pPr>
-      <w:bookmarkStart w:id="6" w:name="_Toc197614145"/>
+      <w:bookmarkStart w:id="6" w:name="_Toc197623872"/>
+      <w:proofErr w:type="spellStart"/>
       <w:r>
         <w:rPr>
           <w:sz w:val="24"/>
           <w:szCs w:val="24"/>
         </w:rPr>
-        <w:t>Базы</w:t>
-      </w:r>
+        <w:t>Frontend</w:t>
+      </w:r>
+      <w:proofErr w:type="spellEnd"/>
       <w:r>
         <w:rPr>
           <w:sz w:val="24"/>
           <w:szCs w:val="24"/>
-          <w:lang w:val="en-US"/>
-        </w:rPr>
-        <w:t xml:space="preserve"> </w:t>
-      </w:r>
-      <w:r>
+        </w:rPr>
+        <w:t>.</w:t>
+      </w:r>
+      <w:bookmarkEnd w:id="6"/>
+    </w:p>
+    <w:p>
+      <w:pPr>
+        <w:jc w:val="both"/>
+      </w:pPr>
+      <w:r>
+        <w:rPr>
+          <w:lang w:val="en-US"/>
+        </w:rPr>
+        <w:t>Vue</w:t>
+      </w:r>
+      <w:r>
+        <w:t>.</w:t>
+      </w:r>
+      <w:proofErr w:type="spellStart"/>
+      <w:r>
+        <w:rPr>
+          <w:lang w:val="en-US"/>
+        </w:rPr>
+        <w:t>js</w:t>
+      </w:r>
+      <w:proofErr w:type="spellEnd"/>
+      <w:r>
+        <w:t xml:space="preserve"> – для клиентской части и создания и обработки запросов.</w:t>
+      </w:r>
+    </w:p>
+    <w:p>
+      <w:pPr>
+        <w:pStyle w:val="2"/>
         <w:rPr>
           <w:sz w:val="24"/>
           <w:szCs w:val="24"/>
-        </w:rPr>
-        <w:t>данных</w:t>
-      </w:r>
-      <w:bookmarkEnd w:id="6"/>
-    </w:p>
-    <w:p>
-      <w:pPr>
-        <w:jc w:val="both"/>
-      </w:pPr>
-      <w:proofErr w:type="spellStart"/>
-      <w:r>
-        <w:rPr>
-          <w:lang w:val="en-US"/>
-        </w:rPr>
-        <w:t>ElasticSearch</w:t>
-      </w:r>
-      <w:proofErr w:type="spellEnd"/>
-      <w:r>
-        <w:t xml:space="preserve"> -для сохранение постов, </w:t>
-      </w:r>
-      <w:r>
-        <w:rPr>
-          <w:lang w:val="en-US"/>
-        </w:rPr>
-        <w:t>PostgreSQL</w:t>
-      </w:r>
-      <w:r>
-        <w:t>- для сохранении пользователей.</w:t>
-      </w:r>
-    </w:p>
-    <w:p>
-      <w:pPr>
-        <w:pStyle w:val="2"/>
+          <w:lang w:val="en-US"/>
+        </w:rPr>
+      </w:pPr>
+      <w:bookmarkStart w:id="7" w:name="_Toc197623873"/>
+      <w:proofErr w:type="spellStart"/>
+      <w:r>
         <w:rPr>
           <w:sz w:val="24"/>
           <w:szCs w:val="24"/>
         </w:rPr>
-      </w:pPr>
-      <w:bookmarkStart w:id="7" w:name="_Toc197614146"/>
+        <w:t>Backend</w:t>
+      </w:r>
+      <w:proofErr w:type="spellEnd"/>
       <w:r>
         <w:rPr>
           <w:sz w:val="24"/>
           <w:szCs w:val="24"/>
         </w:rPr>
-        <w:t>Инфраструктура.</w:t>
+        <w:t>.</w:t>
       </w:r>
       <w:bookmarkEnd w:id="7"/>
     </w:p>
@@ -4483,34 +4592,53 @@
         <w:jc w:val="both"/>
       </w:pPr>
       <w:r>
-        <w:t xml:space="preserve">Инфраструктура реализована с помощью </w:t>
-      </w:r>
-      <w:r>
-        <w:rPr>
-          <w:lang w:val="en-US"/>
-        </w:rPr>
-        <w:t>docker</w:t>
-      </w:r>
-      <w:r>
-        <w:t xml:space="preserve"> контейнеров и </w:t>
-      </w:r>
-      <w:r>
-        <w:rPr>
-          <w:lang w:val="en-US"/>
-        </w:rPr>
-        <w:t>docker</w:t>
-      </w:r>
-      <w:r>
-        <w:t>-</w:t>
-      </w:r>
-      <w:r>
-        <w:rPr>
-          <w:lang w:val="en-US"/>
-        </w:rPr>
-        <w:t>compose</w:t>
-      </w:r>
-      <w:r>
-        <w:t xml:space="preserve"> файлов для совместной работы контейнеров в одной сети. Для </w:t>
+        <w:rPr>
+          <w:lang w:val="en-US"/>
+        </w:rPr>
+        <w:t>Java</w:t>
+      </w:r>
+      <w:r>
+        <w:t>+</w:t>
+      </w:r>
+      <w:r>
+        <w:rPr>
+          <w:lang w:val="en-US"/>
+        </w:rPr>
+        <w:t>Spring</w:t>
+      </w:r>
+      <w:r>
+        <w:t xml:space="preserve"> – Для сервисов </w:t>
+      </w:r>
+      <w:r>
+        <w:t>аутентификации</w:t>
+      </w:r>
+      <w:r>
+        <w:t xml:space="preserve"> и </w:t>
+      </w:r>
+      <w:proofErr w:type="gramStart"/>
+      <w:r>
+        <w:t>регистрации ,</w:t>
+      </w:r>
+      <w:proofErr w:type="gramEnd"/>
+      <w:r>
+        <w:t xml:space="preserve"> </w:t>
+      </w:r>
+      <w:r>
+        <w:rPr>
+          <w:lang w:val="en-US"/>
+        </w:rPr>
+        <w:t>Go</w:t>
+      </w:r>
+      <w:r>
+        <w:t xml:space="preserve">- для создания сообщений, </w:t>
+      </w:r>
+      <w:proofErr w:type="spellStart"/>
+      <w:r>
+        <w:t>тредов</w:t>
+      </w:r>
+      <w:proofErr w:type="spellEnd"/>
+      <w:r>
+        <w:t xml:space="preserve"> обработки запросов на получение всех сообщений и работу с БД, </w:t>
       </w:r>
       <w:r>
         <w:rPr>
@@ -4519,7 +4647,13 @@
         <w:t>Kafka</w:t>
       </w:r>
       <w:r>
-        <w:t xml:space="preserve"> было развёрнуто 3 брокера сообщений.</w:t>
+        <w:t xml:space="preserve"> – для </w:t>
+      </w:r>
+      <w:r>
+        <w:t>асинхронной</w:t>
+      </w:r>
+      <w:r>
+        <w:t xml:space="preserve"> обработки запросов.</w:t>
       </w:r>
     </w:p>
     <w:p>
@@ -4528,117 +4662,197 @@
         <w:rPr>
           <w:sz w:val="24"/>
           <w:szCs w:val="24"/>
-        </w:rPr>
-      </w:pPr>
-      <w:bookmarkStart w:id="8" w:name="_Toc197614147"/>
+          <w:lang w:val="en-US"/>
+        </w:rPr>
+      </w:pPr>
+      <w:bookmarkStart w:id="8" w:name="_Toc197623874"/>
       <w:r>
         <w:rPr>
           <w:sz w:val="24"/>
           <w:szCs w:val="24"/>
         </w:rPr>
-        <w:t>Дизайн интерфейса.</w:t>
-      </w:r>
-      <w:bookmarkEnd w:id="8"/>
-    </w:p>
-    <w:p>
-      <w:pPr>
-        <w:spacing w:line="360" w:lineRule="auto"/>
-      </w:pPr>
-      <w:proofErr w:type="spellStart"/>
-      <w:r>
-        <w:t>Figma</w:t>
-      </w:r>
-      <w:proofErr w:type="spellEnd"/>
-      <w:r>
-        <w:t xml:space="preserve"> – проектирование пользовательского интерфейса.</w:t>
-      </w:r>
-    </w:p>
-    <w:p>
-      <w:pPr>
-        <w:jc w:val="both"/>
-        <w:rPr>
-          <w:rStyle w:val="a9"/>
-          <w:color w:val="212529"/>
-          <w:shd w:val="clear" w:color="auto" w:fill="FFFFFF"/>
-        </w:rPr>
-      </w:pPr>
-    </w:p>
-    <w:p>
-      <w:pPr>
-        <w:jc w:val="center"/>
-        <w:rPr>
-          <w:rStyle w:val="a9"/>
-          <w:color w:val="212529"/>
-          <w:shd w:val="clear" w:color="auto" w:fill="FFFFFF"/>
-        </w:rPr>
-      </w:pPr>
-    </w:p>
-    <w:p>
-      <w:pPr>
-        <w:jc w:val="center"/>
-        <w:rPr>
-          <w:rStyle w:val="a9"/>
-          <w:color w:val="212529"/>
-          <w:shd w:val="clear" w:color="auto" w:fill="FFFFFF"/>
-        </w:rPr>
-      </w:pPr>
-    </w:p>
-    <w:p>
-      <w:pPr>
-        <w:pStyle w:val="1"/>
-        <w:rPr>
-          <w:rStyle w:val="a9"/>
-          <w:color w:val="212529"/>
+        <w:t>Базы</w:t>
+      </w:r>
+      <w:r>
+        <w:rPr>
           <w:sz w:val="24"/>
           <w:szCs w:val="24"/>
-          <w:shd w:val="clear" w:color="auto" w:fill="FFFFFF"/>
-        </w:rPr>
-      </w:pPr>
-      <w:bookmarkStart w:id="9" w:name="_Toc197614148"/>
-      <w:r>
-        <w:rPr>
-          <w:rStyle w:val="a9"/>
-          <w:color w:val="212529"/>
+          <w:lang w:val="en-US"/>
+        </w:rPr>
+        <w:t xml:space="preserve"> </w:t>
+      </w:r>
+      <w:r>
+        <w:rPr>
           <w:sz w:val="24"/>
           <w:szCs w:val="24"/>
-          <w:shd w:val="clear" w:color="auto" w:fill="FFFFFF"/>
-        </w:rPr>
-        <w:t>Описание задач</w:t>
-      </w:r>
-      <w:bookmarkEnd w:id="9"/>
-    </w:p>
-    <w:p>
-      <w:pPr>
-        <w:jc w:val="both"/>
-        <w:rPr>
-          <w:rStyle w:val="a9"/>
-          <w:color w:val="212529"/>
-          <w:shd w:val="clear" w:color="auto" w:fill="FFFFFF"/>
-        </w:rPr>
-      </w:pPr>
-    </w:p>
-    <w:p>
-      <w:pPr>
-        <w:pStyle w:val="2"/>
-        <w:rPr>
-          <w:rStyle w:val="a9"/>
-          <w:color w:val="212529"/>
+        </w:rPr>
+        <w:t>данных</w:t>
+      </w:r>
+      <w:r>
+        <w:rPr>
           <w:sz w:val="24"/>
           <w:szCs w:val="24"/>
-          <w:shd w:val="clear" w:color="auto" w:fill="FFFFFF"/>
-        </w:rPr>
-      </w:pPr>
-      <w:bookmarkStart w:id="10" w:name="_Toc190162020"/>
-      <w:bookmarkStart w:id="11" w:name="_Toc197614149"/>
-      <w:r>
+        </w:rPr>
+        <w:t>.</w:t>
+      </w:r>
+      <w:bookmarkEnd w:id="8"/>
+    </w:p>
+    <w:p>
+      <w:pPr>
+        <w:jc w:val="both"/>
+      </w:pPr>
+      <w:proofErr w:type="spellStart"/>
+      <w:r>
+        <w:rPr>
+          <w:lang w:val="en-US"/>
+        </w:rPr>
+        <w:t>ElasticSearch</w:t>
+      </w:r>
+      <w:proofErr w:type="spellEnd"/>
+      <w:r>
+        <w:t xml:space="preserve"> -для сохранение постов, </w:t>
+      </w:r>
+      <w:r>
+        <w:rPr>
+          <w:lang w:val="en-US"/>
+        </w:rPr>
+        <w:t>PostgreSQL</w:t>
+      </w:r>
+      <w:r>
+        <w:t>- для сохранении пользователей.</w:t>
+      </w:r>
+    </w:p>
+    <w:p>
+      <w:pPr>
+        <w:pStyle w:val="2"/>
         <w:rPr>
           <w:sz w:val="24"/>
           <w:szCs w:val="24"/>
         </w:rPr>
+      </w:pPr>
+      <w:bookmarkStart w:id="9" w:name="_Toc197623875"/>
+      <w:r>
+        <w:rPr>
+          <w:sz w:val="24"/>
+          <w:szCs w:val="24"/>
+        </w:rPr>
+        <w:t>Инфраструктура.</w:t>
+      </w:r>
+      <w:bookmarkEnd w:id="9"/>
+    </w:p>
+    <w:p>
+      <w:pPr>
+        <w:jc w:val="both"/>
+      </w:pPr>
+      <w:r>
+        <w:t xml:space="preserve">Инфраструктура реализована с помощью </w:t>
+      </w:r>
+      <w:r>
+        <w:rPr>
+          <w:lang w:val="en-US"/>
+        </w:rPr>
+        <w:t>docker</w:t>
+      </w:r>
+      <w:r>
+        <w:t xml:space="preserve"> контейнеров и </w:t>
+      </w:r>
+      <w:r>
+        <w:rPr>
+          <w:lang w:val="en-US"/>
+        </w:rPr>
+        <w:t>docker</w:t>
+      </w:r>
+      <w:r>
+        <w:t>-</w:t>
+      </w:r>
+      <w:r>
+        <w:rPr>
+          <w:lang w:val="en-US"/>
+        </w:rPr>
+        <w:t>compose</w:t>
+      </w:r>
+      <w:r>
+        <w:t xml:space="preserve"> файлов для совместной работы контейнеров в одной сети. Для </w:t>
+      </w:r>
+      <w:r>
+        <w:rPr>
+          <w:lang w:val="en-US"/>
+        </w:rPr>
+        <w:t>Kafka</w:t>
+      </w:r>
+      <w:r>
+        <w:t xml:space="preserve"> было развёрнуто 3 брокера сообщений.</w:t>
+      </w:r>
+    </w:p>
+    <w:p>
+      <w:pPr>
+        <w:pStyle w:val="2"/>
+        <w:rPr>
+          <w:sz w:val="24"/>
+          <w:szCs w:val="24"/>
+        </w:rPr>
+      </w:pPr>
+      <w:bookmarkStart w:id="10" w:name="_Toc197623876"/>
+      <w:r>
+        <w:rPr>
+          <w:sz w:val="24"/>
+          <w:szCs w:val="24"/>
+        </w:rPr>
+        <w:t>Дизайн интерфейса.</w:t>
+      </w:r>
+      <w:bookmarkEnd w:id="10"/>
+    </w:p>
+    <w:p>
+      <w:pPr>
+        <w:spacing w:line="360" w:lineRule="auto"/>
+      </w:pPr>
+      <w:proofErr w:type="spellStart"/>
+      <w:r>
+        <w:t>Figma</w:t>
+      </w:r>
+      <w:proofErr w:type="spellEnd"/>
+      <w:r>
+        <w:t xml:space="preserve"> – проектирование пользовательского интерфейса.</w:t>
+      </w:r>
+    </w:p>
+    <w:p>
+      <w:pPr>
+        <w:rPr>
+          <w:rStyle w:val="a9"/>
+          <w:color w:val="212529"/>
+          <w:shd w:val="clear" w:color="auto" w:fill="FFFFFF"/>
+        </w:rPr>
+      </w:pPr>
+    </w:p>
+    <w:p>
+      <w:pPr>
+        <w:pStyle w:val="1"/>
+        <w:rPr>
+          <w:rStyle w:val="a9"/>
+          <w:color w:val="212529"/>
+          <w:sz w:val="24"/>
+          <w:szCs w:val="24"/>
+          <w:shd w:val="clear" w:color="auto" w:fill="FFFFFF"/>
+        </w:rPr>
+      </w:pPr>
+      <w:bookmarkStart w:id="11" w:name="_Toc190162020"/>
+      <w:bookmarkStart w:id="12" w:name="_Toc197623877"/>
+      <w:r>
+        <w:rPr>
+          <w:sz w:val="24"/>
+          <w:szCs w:val="24"/>
+        </w:rPr>
         <w:t>Работа с данными</w:t>
       </w:r>
-      <w:bookmarkEnd w:id="10"/>
       <w:bookmarkEnd w:id="11"/>
+      <w:r>
+        <w:rPr>
+          <w:sz w:val="24"/>
+          <w:szCs w:val="24"/>
+        </w:rPr>
+        <w:t>.</w:t>
+      </w:r>
+      <w:bookmarkEnd w:id="12"/>
     </w:p>
     <w:p>
       <w:pPr>
@@ -5685,13 +5899,13 @@
     </w:p>
     <w:p>
       <w:pPr>
-        <w:pStyle w:val="2"/>
+        <w:pStyle w:val="1"/>
         <w:rPr>
           <w:sz w:val="24"/>
           <w:szCs w:val="24"/>
         </w:rPr>
       </w:pPr>
-      <w:bookmarkStart w:id="12" w:name="_Toc197614150"/>
+      <w:bookmarkStart w:id="13" w:name="_Toc197623878"/>
       <w:r>
         <w:rPr>
           <w:sz w:val="24"/>
@@ -5715,7 +5929,7 @@
         </w:rPr>
         <w:t xml:space="preserve"> и комментариев.</w:t>
       </w:r>
-      <w:bookmarkEnd w:id="12"/>
+      <w:bookmarkEnd w:id="13"/>
     </w:p>
     <w:p>
       <w:pPr>
@@ -6643,13 +6857,13 @@
     </w:p>
     <w:p>
       <w:pPr>
-        <w:pStyle w:val="2"/>
+        <w:pStyle w:val="1"/>
         <w:rPr>
           <w:sz w:val="24"/>
           <w:szCs w:val="24"/>
         </w:rPr>
       </w:pPr>
-      <w:bookmarkStart w:id="13" w:name="_Toc197614151"/>
+      <w:bookmarkStart w:id="14" w:name="_Toc197623879"/>
       <w:r>
         <w:rPr>
           <w:sz w:val="24"/>
@@ -6657,7 +6871,7 @@
         </w:rPr>
         <w:t>Возможность регистрации, аутентификации.</w:t>
       </w:r>
-      <w:bookmarkEnd w:id="13"/>
+      <w:bookmarkEnd w:id="14"/>
     </w:p>
     <w:p>
       <w:pPr>
@@ -7421,7 +7635,7 @@
     </w:p>
     <w:p>
       <w:pPr>
-        <w:pStyle w:val="2"/>
+        <w:pStyle w:val="1"/>
         <w:rPr>
           <w:rStyle w:val="a9"/>
           <w:color w:val="212529"/>
@@ -7430,7 +7644,7 @@
           <w:shd w:val="clear" w:color="auto" w:fill="FFFFFF"/>
         </w:rPr>
       </w:pPr>
-      <w:bookmarkStart w:id="14" w:name="_Toc197614152"/>
+      <w:bookmarkStart w:id="15" w:name="_Toc197623880"/>
       <w:r>
         <w:rPr>
           <w:rStyle w:val="a9"/>
@@ -7441,7 +7655,7 @@
         </w:rPr>
         <w:t>Задачи сервисов.</w:t>
       </w:r>
-      <w:bookmarkEnd w:id="14"/>
+      <w:bookmarkEnd w:id="15"/>
     </w:p>
     <w:p>
       <w:pPr>
@@ -8163,7 +8377,7 @@
           <w:szCs w:val="24"/>
         </w:rPr>
       </w:pPr>
-      <w:bookmarkStart w:id="15" w:name="_Toc197614153"/>
+      <w:bookmarkStart w:id="16" w:name="_Toc197623881"/>
       <w:r>
         <w:rPr>
           <w:sz w:val="24"/>
@@ -8172,7 +8386,7 @@
         <w:lastRenderedPageBreak/>
         <w:t>Заключение.</w:t>
       </w:r>
-      <w:bookmarkEnd w:id="15"/>
+      <w:bookmarkEnd w:id="16"/>
     </w:p>
     <w:p>
       <w:pPr>
@@ -8255,17 +8469,9 @@
       <w:r>
         <w:t xml:space="preserve"> </w:t>
       </w:r>
-      <w:proofErr w:type="gramStart"/>
-      <w:r>
-        <w:t>архитектура</w:t>
-      </w:r>
-      <w:r>
-        <w:t>:  н</w:t>
-      </w:r>
-      <w:r>
-        <w:t>е</w:t>
-      </w:r>
-      <w:proofErr w:type="gramEnd"/>
+      <w:r>
+        <w:t>архитектура: не</w:t>
+      </w:r>
       <w:r>
         <w:t xml:space="preserve"> все сервисы полностью независимы</w:t>
       </w:r>
@@ -8415,7 +8621,7 @@
           <w:szCs w:val="24"/>
         </w:rPr>
       </w:pPr>
-      <w:bookmarkStart w:id="16" w:name="_Toc197614154"/>
+      <w:bookmarkStart w:id="17" w:name="_Toc197623882"/>
       <w:r>
         <w:rPr>
           <w:rStyle w:val="a9"/>
@@ -8434,7 +8640,7 @@
         </w:rPr>
         <w:t>.</w:t>
       </w:r>
-      <w:bookmarkEnd w:id="16"/>
+      <w:bookmarkEnd w:id="17"/>
     </w:p>
     <w:p>
       <w:pPr>
@@ -8461,13 +8667,7 @@
         <w:rPr>
           <w:color w:val="212529"/>
         </w:rPr>
-        <w:t xml:space="preserve">: </w:t>
-      </w:r>
-      <w:r>
-        <w:rPr>
-          <w:color w:val="212529"/>
-        </w:rPr>
-        <w:t xml:space="preserve">сообщество </w:t>
+        <w:t xml:space="preserve">: сообщество </w:t>
       </w:r>
       <w:r>
         <w:rPr>
@@ -8480,114 +8680,64 @@
         <w:rPr>
           <w:color w:val="212529"/>
         </w:rPr>
+        <w:t xml:space="preserve"> специалистов.</w:t>
+      </w:r>
+      <w:r>
+        <w:t xml:space="preserve"> Статья </w:t>
+      </w:r>
+      <w:r>
+        <w:t xml:space="preserve">работа с </w:t>
+      </w:r>
+      <w:proofErr w:type="spellStart"/>
+      <w:r>
+        <w:t>Kafka</w:t>
+      </w:r>
+      <w:proofErr w:type="spellEnd"/>
+      <w:r>
+        <w:t xml:space="preserve"> в Go: практическое применение</w:t>
+      </w:r>
+      <w:r>
         <w:t xml:space="preserve"> </w:t>
       </w:r>
       <w:r>
-        <w:rPr>
-          <w:color w:val="212529"/>
-        </w:rPr>
-        <w:t>специалистов.</w:t>
-      </w:r>
-      <w:r>
-        <w:rPr>
-          <w:sz w:val="28"/>
-          <w:szCs w:val="28"/>
-        </w:rPr>
+        <w:t xml:space="preserve">[Электронный    </w:t>
+      </w:r>
+      <w:proofErr w:type="gramStart"/>
+      <w:r>
+        <w:t xml:space="preserve">ресурс]   </w:t>
+      </w:r>
+      <w:proofErr w:type="gramEnd"/>
+      <w:r>
         <w:t xml:space="preserve"> </w:t>
       </w:r>
       <w:r>
         <w:rPr>
-          <w:sz w:val="28"/>
-          <w:szCs w:val="28"/>
-        </w:rPr>
-        <w:t>Статья</w:t>
-      </w:r>
-      <w:r>
+          <w:color w:val="212529"/>
+        </w:rPr>
         <w:t xml:space="preserve"> </w:t>
       </w:r>
       <w:r>
-        <w:t xml:space="preserve">работа с </w:t>
-      </w:r>
-      <w:proofErr w:type="spellStart"/>
-      <w:r>
-        <w:t>Kafka</w:t>
-      </w:r>
-      <w:proofErr w:type="spellEnd"/>
-      <w:r>
-        <w:t xml:space="preserve"> в Go: практическое применение</w:t>
-      </w:r>
-      <w:r>
-        <w:rPr>
-          <w:sz w:val="28"/>
-          <w:szCs w:val="28"/>
-        </w:rPr>
-        <w:t xml:space="preserve"> </w:t>
-      </w:r>
-      <w:r>
-        <w:rPr>
-          <w:sz w:val="28"/>
-          <w:szCs w:val="28"/>
-        </w:rPr>
-        <w:t xml:space="preserve">[Электронный    </w:t>
-      </w:r>
-      <w:proofErr w:type="gramStart"/>
-      <w:r>
-        <w:rPr>
-          <w:sz w:val="28"/>
-          <w:szCs w:val="28"/>
-        </w:rPr>
-        <w:t xml:space="preserve">ресурс]   </w:t>
-      </w:r>
-      <w:proofErr w:type="gramEnd"/>
-      <w:r>
-        <w:rPr>
-          <w:sz w:val="28"/>
-          <w:szCs w:val="28"/>
-        </w:rPr>
-        <w:t xml:space="preserve"> </w:t>
-      </w:r>
-      <w:r>
-        <w:rPr>
-          <w:color w:val="212529"/>
-        </w:rPr>
-        <w:t xml:space="preserve"> </w:t>
-      </w:r>
-      <w:r>
-        <w:rPr>
-          <w:sz w:val="28"/>
-          <w:szCs w:val="28"/>
-        </w:rPr>
         <w:t>Режим    доступа:</w:t>
       </w:r>
       <w:r>
-        <w:rPr>
-          <w:sz w:val="28"/>
-          <w:szCs w:val="28"/>
-        </w:rPr>
         <w:t xml:space="preserve"> </w:t>
       </w:r>
       <w:hyperlink r:id="rId14" w:history="1">
         <w:r>
           <w:rPr>
             <w:rStyle w:val="af"/>
-            <w:sz w:val="28"/>
-            <w:szCs w:val="28"/>
           </w:rPr>
           <w:t>https://habr.com/ru/articl</w:t>
         </w:r>
         <w:r>
           <w:rPr>
             <w:rStyle w:val="af"/>
-            <w:sz w:val="28"/>
-            <w:szCs w:val="28"/>
           </w:rPr>
           <w:t>e</w:t>
         </w:r>
         <w:r>
           <w:rPr>
             <w:rStyle w:val="af"/>
-            <w:sz w:val="28"/>
-            <w:szCs w:val="28"/>
           </w:rPr>
           <w:t>s/894056/</w:t>
         </w:r>
@@ -8622,135 +8772,82 @@
         <w:t>:</w:t>
       </w:r>
       <w:r>
-        <w:rPr>
-          <w:sz w:val="28"/>
-          <w:szCs w:val="28"/>
-        </w:rPr>
         <w:t xml:space="preserve"> </w:t>
       </w:r>
       <w:r>
-        <w:rPr>
-          <w:sz w:val="28"/>
-          <w:szCs w:val="28"/>
-        </w:rPr>
         <w:t>официальная документация</w:t>
       </w:r>
       <w:r>
-        <w:rPr>
-          <w:sz w:val="28"/>
-          <w:szCs w:val="28"/>
-        </w:rPr>
+        <w:t xml:space="preserve"> по языку </w:t>
+      </w:r>
+      <w:r>
+        <w:rPr>
+          <w:lang w:val="en-US"/>
+        </w:rPr>
+        <w:t>Go</w:t>
+      </w:r>
+      <w:r>
+        <w:rPr>
+          <w:color w:val="212529"/>
+        </w:rPr>
+        <w:t>.</w:t>
+      </w:r>
+      <w:r>
         <w:t xml:space="preserve"> </w:t>
       </w:r>
       <w:r>
         <w:rPr>
-          <w:sz w:val="28"/>
-          <w:szCs w:val="28"/>
-        </w:rPr>
-        <w:t xml:space="preserve">по языку </w:t>
-      </w:r>
-      <w:r>
-        <w:rPr>
-          <w:sz w:val="28"/>
-          <w:szCs w:val="28"/>
-          <w:lang w:val="en-US"/>
-        </w:rPr>
-        <w:t>Go</w:t>
-      </w:r>
-      <w:r>
-        <w:rPr>
-          <w:color w:val="212529"/>
-        </w:rPr>
-        <w:t>.</w:t>
-      </w:r>
-      <w:r>
-        <w:rPr>
-          <w:sz w:val="28"/>
-          <w:szCs w:val="28"/>
+          <w:lang w:val="en-US"/>
+        </w:rPr>
+        <w:t>[</w:t>
+      </w:r>
+      <w:r>
+        <w:t>Электронный</w:t>
+      </w:r>
+      <w:r>
+        <w:rPr>
+          <w:lang w:val="en-US"/>
+        </w:rPr>
+        <w:t xml:space="preserve">    </w:t>
+      </w:r>
+      <w:proofErr w:type="gramStart"/>
+      <w:r>
+        <w:t>ресурс</w:t>
+      </w:r>
+      <w:r>
+        <w:rPr>
+          <w:lang w:val="en-US"/>
+        </w:rPr>
+        <w:t xml:space="preserve">]   </w:t>
+      </w:r>
+      <w:proofErr w:type="gramEnd"/>
+      <w:r>
+        <w:rPr>
+          <w:lang w:val="en-US"/>
         </w:rPr>
         <w:t xml:space="preserve"> </w:t>
       </w:r>
       <w:r>
         <w:rPr>
-          <w:sz w:val="28"/>
-          <w:szCs w:val="28"/>
-          <w:lang w:val="en-US"/>
-        </w:rPr>
-        <w:t>[</w:t>
-      </w:r>
-      <w:r>
-        <w:rPr>
-          <w:sz w:val="28"/>
-          <w:szCs w:val="28"/>
-        </w:rPr>
-        <w:t>Электронный</w:t>
-      </w:r>
-      <w:r>
-        <w:rPr>
-          <w:sz w:val="28"/>
-          <w:szCs w:val="28"/>
+          <w:color w:val="212529"/>
+          <w:lang w:val="en-US"/>
+        </w:rPr>
+        <w:t xml:space="preserve"> </w:t>
+      </w:r>
+      <w:r>
+        <w:t>Режим</w:t>
+      </w:r>
+      <w:r>
+        <w:rPr>
           <w:lang w:val="en-US"/>
         </w:rPr>
         <w:t xml:space="preserve">    </w:t>
       </w:r>
-      <w:proofErr w:type="gramStart"/>
-      <w:r>
-        <w:rPr>
-          <w:sz w:val="28"/>
-          <w:szCs w:val="28"/>
-        </w:rPr>
-        <w:t>ресурс</w:t>
-      </w:r>
-      <w:r>
-        <w:rPr>
-          <w:sz w:val="28"/>
-          <w:szCs w:val="28"/>
-          <w:lang w:val="en-US"/>
-        </w:rPr>
-        <w:t xml:space="preserve">]   </w:t>
-      </w:r>
-      <w:proofErr w:type="gramEnd"/>
-      <w:r>
-        <w:rPr>
-          <w:sz w:val="28"/>
-          <w:szCs w:val="28"/>
-          <w:lang w:val="en-US"/>
-        </w:rPr>
-        <w:t xml:space="preserve"> </w:t>
-      </w:r>
-      <w:r>
-        <w:rPr>
-          <w:color w:val="212529"/>
-          <w:lang w:val="en-US"/>
-        </w:rPr>
-        <w:t xml:space="preserve"> </w:t>
-      </w:r>
-      <w:r>
-        <w:rPr>
-          <w:sz w:val="28"/>
-          <w:szCs w:val="28"/>
-        </w:rPr>
-        <w:t>Режим</w:t>
-      </w:r>
-      <w:r>
-        <w:rPr>
-          <w:sz w:val="28"/>
-          <w:szCs w:val="28"/>
-          <w:lang w:val="en-US"/>
-        </w:rPr>
-        <w:t xml:space="preserve">    </w:t>
-      </w:r>
-      <w:r>
-        <w:rPr>
-          <w:sz w:val="28"/>
-          <w:szCs w:val="28"/>
-        </w:rPr>
+      <w:r>
         <w:t>доступа</w:t>
       </w:r>
       <w:r>
         <w:rPr>
-          <w:sz w:val="28"/>
-          <w:szCs w:val="28"/>
           <w:lang w:val="en-US"/>
         </w:rPr>
         <w:t xml:space="preserve">: </w:t>
@@ -8794,194 +8891,102 @@
         <w:t xml:space="preserve">: </w:t>
       </w:r>
       <w:r>
-        <w:rPr>
-          <w:sz w:val="28"/>
-          <w:szCs w:val="28"/>
-        </w:rPr>
         <w:t>официальная</w:t>
       </w:r>
       <w:r>
         <w:rPr>
-          <w:sz w:val="28"/>
-          <w:szCs w:val="28"/>
           <w:lang w:val="en-US"/>
         </w:rPr>
         <w:t xml:space="preserve"> </w:t>
       </w:r>
       <w:r>
-        <w:rPr>
-          <w:sz w:val="28"/>
-          <w:szCs w:val="28"/>
-        </w:rPr>
         <w:t>документация</w:t>
       </w:r>
       <w:r>
         <w:rPr>
-          <w:sz w:val="28"/>
-          <w:szCs w:val="28"/>
           <w:lang w:val="en-US"/>
         </w:rPr>
         <w:t xml:space="preserve"> </w:t>
       </w:r>
       <w:r>
-        <w:rPr>
-          <w:sz w:val="28"/>
-          <w:szCs w:val="28"/>
-        </w:rPr>
         <w:t>по</w:t>
       </w:r>
       <w:r>
         <w:rPr>
-          <w:sz w:val="28"/>
-          <w:szCs w:val="28"/>
           <w:lang w:val="en-US"/>
         </w:rPr>
         <w:t xml:space="preserve"> </w:t>
       </w:r>
       <w:r>
-        <w:rPr>
-          <w:sz w:val="28"/>
-          <w:szCs w:val="28"/>
-        </w:rPr>
         <w:t>библиотеки</w:t>
       </w:r>
       <w:r>
         <w:rPr>
-          <w:sz w:val="28"/>
-          <w:szCs w:val="28"/>
+          <w:lang w:val="en-US"/>
+        </w:rPr>
+        <w:t xml:space="preserve"> Spring </w:t>
+      </w:r>
+      <w:r>
+        <w:t>для</w:t>
+      </w:r>
+      <w:r>
+        <w:rPr>
+          <w:lang w:val="en-US"/>
+        </w:rPr>
+        <w:t xml:space="preserve"> Java </w:t>
+      </w:r>
+      <w:r>
+        <w:rPr>
+          <w:lang w:val="en-US"/>
+        </w:rPr>
+        <w:t>[</w:t>
+      </w:r>
+      <w:r>
+        <w:t>Электронный</w:t>
+      </w:r>
+      <w:r>
+        <w:rPr>
+          <w:lang w:val="en-US"/>
+        </w:rPr>
+        <w:t xml:space="preserve">    </w:t>
+      </w:r>
+      <w:proofErr w:type="gramStart"/>
+      <w:r>
+        <w:t>ресурс</w:t>
+      </w:r>
+      <w:r>
+        <w:rPr>
+          <w:lang w:val="en-US"/>
+        </w:rPr>
+        <w:t xml:space="preserve">]   </w:t>
+      </w:r>
+      <w:proofErr w:type="gramEnd"/>
+      <w:r>
+        <w:rPr>
           <w:lang w:val="en-US"/>
         </w:rPr>
         <w:t xml:space="preserve"> </w:t>
       </w:r>
       <w:r>
-        <w:rPr>
-          <w:sz w:val="28"/>
-          <w:szCs w:val="28"/>
-          <w:lang w:val="en-US"/>
-        </w:rPr>
-        <w:t>Spring</w:t>
-      </w:r>
-      <w:r>
-        <w:rPr>
-          <w:sz w:val="28"/>
-          <w:szCs w:val="28"/>
-          <w:lang w:val="en-US"/>
-        </w:rPr>
-        <w:t xml:space="preserve"> </w:t>
-      </w:r>
-      <w:r>
-        <w:rPr>
-          <w:sz w:val="28"/>
-          <w:szCs w:val="28"/>
-        </w:rPr>
-        <w:t>для</w:t>
-      </w:r>
-      <w:r>
-        <w:rPr>
-          <w:sz w:val="28"/>
-          <w:szCs w:val="28"/>
-          <w:lang w:val="en-US"/>
-        </w:rPr>
-        <w:t xml:space="preserve"> </w:t>
-      </w:r>
-      <w:r>
-        <w:rPr>
-          <w:sz w:val="28"/>
-          <w:szCs w:val="28"/>
-          <w:lang w:val="en-US"/>
-        </w:rPr>
-        <w:t>Java</w:t>
-      </w:r>
-      <w:r>
-        <w:rPr>
-          <w:sz w:val="28"/>
-          <w:szCs w:val="28"/>
-          <w:lang w:val="en-US"/>
-        </w:rPr>
-        <w:t xml:space="preserve"> </w:t>
-      </w:r>
-      <w:r>
-        <w:rPr>
-          <w:sz w:val="28"/>
-          <w:szCs w:val="28"/>
-          <w:lang w:val="en-US"/>
-        </w:rPr>
-        <w:t>[</w:t>
-      </w:r>
-      <w:r>
-        <w:rPr>
-          <w:sz w:val="28"/>
-          <w:szCs w:val="28"/>
-        </w:rPr>
-        <w:t>Электронный</w:t>
-      </w:r>
-      <w:r>
-        <w:rPr>
-          <w:sz w:val="28"/>
-          <w:szCs w:val="28"/>
+        <w:t>Режим</w:t>
+      </w:r>
+      <w:r>
+        <w:rPr>
           <w:lang w:val="en-US"/>
         </w:rPr>
         <w:t xml:space="preserve">    </w:t>
       </w:r>
-      <w:proofErr w:type="gramStart"/>
-      <w:r>
-        <w:rPr>
-          <w:sz w:val="28"/>
-          <w:szCs w:val="28"/>
-        </w:rPr>
-        <w:t>ресурс</w:t>
-      </w:r>
-      <w:r>
-        <w:rPr>
-          <w:sz w:val="28"/>
-          <w:szCs w:val="28"/>
-          <w:lang w:val="en-US"/>
-        </w:rPr>
-        <w:t xml:space="preserve">]   </w:t>
-      </w:r>
-      <w:proofErr w:type="gramEnd"/>
-      <w:r>
-        <w:rPr>
-          <w:sz w:val="28"/>
-          <w:szCs w:val="28"/>
-          <w:lang w:val="en-US"/>
-        </w:rPr>
-        <w:t xml:space="preserve"> </w:t>
-      </w:r>
-      <w:r>
-        <w:rPr>
-          <w:sz w:val="28"/>
-          <w:szCs w:val="28"/>
-        </w:rPr>
-        <w:t>Режим</w:t>
-      </w:r>
-      <w:r>
-        <w:rPr>
-          <w:sz w:val="28"/>
-          <w:szCs w:val="28"/>
-          <w:lang w:val="en-US"/>
-        </w:rPr>
-        <w:t xml:space="preserve">    </w:t>
-      </w:r>
-      <w:r>
-        <w:rPr>
-          <w:sz w:val="28"/>
-          <w:szCs w:val="28"/>
-        </w:rPr>
+      <w:r>
         <w:t>доступа</w:t>
       </w:r>
       <w:r>
         <w:rPr>
-          <w:sz w:val="28"/>
-          <w:szCs w:val="28"/>
           <w:lang w:val="en-US"/>
         </w:rPr>
         <w:t>:</w:t>
       </w:r>
       <w:r>
         <w:rPr>
-          <w:sz w:val="28"/>
-          <w:szCs w:val="28"/>
           <w:lang w:val="en-US"/>
         </w:rPr>
         <w:t xml:space="preserve"> </w:t>
@@ -9021,13 +9026,7 @@
         <w:rPr>
           <w:color w:val="212529"/>
         </w:rPr>
-        <w:t xml:space="preserve">: </w:t>
-      </w:r>
-      <w:r>
-        <w:rPr>
-          <w:color w:val="212529"/>
-        </w:rPr>
-        <w:t xml:space="preserve">сообщество </w:t>
+        <w:t xml:space="preserve">: сообщество </w:t>
       </w:r>
       <w:r>
         <w:rPr>
@@ -9040,84 +9039,33 @@
         <w:rPr>
           <w:color w:val="212529"/>
         </w:rPr>
+        <w:t xml:space="preserve"> специалистов.</w:t>
+      </w:r>
+      <w:r>
+        <w:t xml:space="preserve"> Статья REST API с использованием Spring Security и JWT</w:t>
+      </w:r>
+      <w:r>
         <w:t xml:space="preserve"> </w:t>
       </w:r>
       <w:r>
-        <w:rPr>
-          <w:color w:val="212529"/>
-        </w:rPr>
-        <w:t>специалистов.</w:t>
-      </w:r>
-      <w:r>
-        <w:rPr>
-          <w:sz w:val="28"/>
-          <w:szCs w:val="28"/>
-        </w:rPr>
+        <w:t xml:space="preserve">[Электронный    </w:t>
+      </w:r>
+      <w:proofErr w:type="gramStart"/>
+      <w:r>
+        <w:t xml:space="preserve">ресурс]   </w:t>
+      </w:r>
+      <w:proofErr w:type="gramEnd"/>
+      <w:r>
         <w:t xml:space="preserve"> </w:t>
       </w:r>
       <w:r>
         <w:rPr>
-          <w:sz w:val="28"/>
-          <w:szCs w:val="28"/>
-        </w:rPr>
-        <w:t xml:space="preserve">Статья </w:t>
-      </w:r>
-      <w:r>
-        <w:rPr>
-          <w:sz w:val="28"/>
-          <w:szCs w:val="28"/>
-        </w:rPr>
-        <w:t>REST API с использованием Spring Security и JWT</w:t>
-      </w:r>
-      <w:r>
-        <w:rPr>
-          <w:sz w:val="28"/>
-          <w:szCs w:val="28"/>
+          <w:color w:val="212529"/>
         </w:rPr>
         <w:t xml:space="preserve"> </w:t>
       </w:r>
       <w:r>
-        <w:rPr>
-          <w:sz w:val="28"/>
-          <w:szCs w:val="28"/>
-        </w:rPr>
-        <w:t xml:space="preserve">[Электронный    </w:t>
-      </w:r>
-      <w:proofErr w:type="gramStart"/>
-      <w:r>
-        <w:rPr>
-          <w:sz w:val="28"/>
-          <w:szCs w:val="28"/>
-        </w:rPr>
-        <w:t xml:space="preserve">ресурс]   </w:t>
-      </w:r>
-      <w:proofErr w:type="gramEnd"/>
-      <w:r>
-        <w:rPr>
-          <w:sz w:val="28"/>
-          <w:szCs w:val="28"/>
-        </w:rPr>
-        <w:t xml:space="preserve"> </w:t>
-      </w:r>
-      <w:r>
-        <w:rPr>
-          <w:color w:val="212529"/>
-        </w:rPr>
-        <w:t xml:space="preserve"> </w:t>
-      </w:r>
-      <w:r>
-        <w:rPr>
-          <w:sz w:val="28"/>
-          <w:szCs w:val="28"/>
-        </w:rPr>
-        <w:t>Режим    доступа:</w:t>
-      </w:r>
-      <w:r>
-        <w:rPr>
-          <w:sz w:val="28"/>
-          <w:szCs w:val="28"/>
-        </w:rPr>
-        <w:t xml:space="preserve"> https://habr.com/ru/articles/545610/</w:t>
+        <w:t>Режим    доступа: https://habr.com/ru/articles/545610/</w:t>
       </w:r>
     </w:p>
     <w:p>
@@ -9128,148 +9076,83 @@
           <w:numId w:val="18"/>
         </w:numPr>
         <w:spacing w:line="360" w:lineRule="auto"/>
-        <w:rPr>
-          <w:sz w:val="28"/>
-          <w:szCs w:val="28"/>
-        </w:rPr>
-      </w:pPr>
-      <w:r>
-        <w:rPr>
-          <w:sz w:val="28"/>
-          <w:szCs w:val="28"/>
-        </w:rPr>
+      </w:pPr>
+      <w:r>
         <w:t>2</w:t>
       </w:r>
       <w:proofErr w:type="spellStart"/>
       <w:r>
         <w:rPr>
-          <w:sz w:val="28"/>
-          <w:szCs w:val="28"/>
           <w:lang w:val="en-US"/>
         </w:rPr>
         <w:t>ch</w:t>
       </w:r>
       <w:proofErr w:type="spellEnd"/>
       <w:r>
-        <w:rPr>
-          <w:sz w:val="28"/>
-          <w:szCs w:val="28"/>
-        </w:rPr>
-        <w:t xml:space="preserve">: </w:t>
-      </w:r>
-      <w:r>
-        <w:rPr>
-          <w:sz w:val="28"/>
-          <w:szCs w:val="28"/>
-        </w:rPr>
-        <w:t xml:space="preserve">пример </w:t>
-      </w:r>
-      <w:r>
-        <w:rPr>
-          <w:sz w:val="28"/>
-          <w:szCs w:val="28"/>
+        <w:t xml:space="preserve">: пример </w:t>
+      </w:r>
+      <w:r>
+        <w:rPr>
           <w:lang w:val="en-US"/>
         </w:rPr>
         <w:t>image</w:t>
       </w:r>
       <w:r>
-        <w:rPr>
-          <w:sz w:val="28"/>
-          <w:szCs w:val="28"/>
-        </w:rPr>
         <w:t>-</w:t>
       </w:r>
       <w:r>
         <w:rPr>
-          <w:sz w:val="28"/>
-          <w:szCs w:val="28"/>
           <w:lang w:val="en-US"/>
         </w:rPr>
         <w:t>board</w:t>
       </w:r>
       <w:r>
-        <w:rPr>
-          <w:sz w:val="28"/>
-          <w:szCs w:val="28"/>
-        </w:rPr>
         <w:t xml:space="preserve"> [Электронный    </w:t>
       </w:r>
       <w:proofErr w:type="gramStart"/>
       <w:r>
-        <w:rPr>
-          <w:sz w:val="28"/>
-          <w:szCs w:val="28"/>
-        </w:rPr>
         <w:t xml:space="preserve">ресурс]   </w:t>
       </w:r>
       <w:proofErr w:type="gramEnd"/>
       <w:r>
-        <w:rPr>
-          <w:sz w:val="28"/>
-          <w:szCs w:val="28"/>
-        </w:rPr>
         <w:t xml:space="preserve"> Режим    доступа: </w:t>
       </w:r>
       <w:r>
         <w:rPr>
-          <w:sz w:val="28"/>
-          <w:szCs w:val="28"/>
           <w:lang w:val="en-US"/>
         </w:rPr>
         <w:t>https</w:t>
       </w:r>
       <w:r>
-        <w:rPr>
-          <w:sz w:val="28"/>
-          <w:szCs w:val="28"/>
-        </w:rPr>
         <w:t>://2</w:t>
       </w:r>
       <w:proofErr w:type="spellStart"/>
       <w:r>
         <w:rPr>
-          <w:sz w:val="28"/>
-          <w:szCs w:val="28"/>
           <w:lang w:val="en-US"/>
         </w:rPr>
         <w:t>ch</w:t>
       </w:r>
       <w:proofErr w:type="spellEnd"/>
       <w:r>
-        <w:rPr>
-          <w:sz w:val="28"/>
-          <w:szCs w:val="28"/>
-        </w:rPr>
         <w:t>.</w:t>
       </w:r>
       <w:r>
         <w:rPr>
-          <w:sz w:val="28"/>
-          <w:szCs w:val="28"/>
           <w:lang w:val="en-US"/>
         </w:rPr>
         <w:t>life</w:t>
       </w:r>
       <w:r>
-        <w:rPr>
-          <w:sz w:val="28"/>
-          <w:szCs w:val="28"/>
-        </w:rPr>
         <w:t>/</w:t>
       </w:r>
       <w:r>
         <w:rPr>
-          <w:sz w:val="28"/>
-          <w:szCs w:val="28"/>
           <w:lang w:val="en-US"/>
         </w:rPr>
         <w:t>news</w:t>
       </w:r>
       <w:r>
-        <w:rPr>
-          <w:sz w:val="28"/>
-          <w:szCs w:val="28"/>
-        </w:rPr>
         <w:t>/</w:t>
       </w:r>
     </w:p>
@@ -9308,64 +9191,38 @@
         <w:t xml:space="preserve">: </w:t>
       </w:r>
       <w:r>
-        <w:rPr>
-          <w:sz w:val="28"/>
-          <w:szCs w:val="28"/>
-        </w:rPr>
         <w:t xml:space="preserve">пример </w:t>
       </w:r>
       <w:r>
         <w:rPr>
-          <w:sz w:val="28"/>
-          <w:szCs w:val="28"/>
           <w:lang w:val="en-US"/>
         </w:rPr>
         <w:t>image</w:t>
       </w:r>
       <w:r>
-        <w:rPr>
-          <w:sz w:val="28"/>
-          <w:szCs w:val="28"/>
-        </w:rPr>
         <w:t>-</w:t>
       </w:r>
       <w:r>
         <w:rPr>
-          <w:sz w:val="28"/>
-          <w:szCs w:val="28"/>
           <w:lang w:val="en-US"/>
         </w:rPr>
         <w:t>board</w:t>
       </w:r>
       <w:r>
-        <w:rPr>
-          <w:sz w:val="28"/>
-          <w:szCs w:val="28"/>
-        </w:rPr>
         <w:t xml:space="preserve"> [Электронный    </w:t>
       </w:r>
       <w:proofErr w:type="gramStart"/>
       <w:r>
-        <w:rPr>
-          <w:sz w:val="28"/>
-          <w:szCs w:val="28"/>
-        </w:rPr>
         <w:t xml:space="preserve">ресурс]   </w:t>
       </w:r>
       <w:proofErr w:type="gramEnd"/>
       <w:r>
-        <w:rPr>
-          <w:sz w:val="28"/>
-          <w:szCs w:val="28"/>
-        </w:rPr>
         <w:t xml:space="preserve"> Режим    доступа: </w:t>
       </w:r>
       <w:hyperlink r:id="rId17" w:history="1">
         <w:r>
           <w:rPr>
             <w:rStyle w:val="af"/>
-            <w:sz w:val="28"/>
-            <w:szCs w:val="28"/>
             <w:lang w:val="en-US"/>
           </w:rPr>
           <w:t>https</w:t>
@@ -9373,16 +9230,12 @@
         <w:r>
           <w:rPr>
             <w:rStyle w:val="af"/>
-            <w:sz w:val="28"/>
-            <w:szCs w:val="28"/>
           </w:rPr>
           <w:t>://4</w:t>
         </w:r>
         <w:r>
           <w:rPr>
             <w:rStyle w:val="af"/>
-            <w:sz w:val="28"/>
-            <w:szCs w:val="28"/>
             <w:lang w:val="en-US"/>
           </w:rPr>
           <w:t>chan</w:t>
@@ -9390,16 +9243,12 @@
         <w:r>
           <w:rPr>
             <w:rStyle w:val="af"/>
-            <w:sz w:val="28"/>
-            <w:szCs w:val="28"/>
           </w:rPr>
           <w:t>.</w:t>
         </w:r>
         <w:r>
           <w:rPr>
             <w:rStyle w:val="af"/>
-            <w:sz w:val="28"/>
-            <w:szCs w:val="28"/>
             <w:lang w:val="en-US"/>
           </w:rPr>
           <w:t>org</w:t>
@@ -9407,16 +9256,12 @@
         <w:r>
           <w:rPr>
             <w:rStyle w:val="af"/>
-            <w:sz w:val="28"/>
-            <w:szCs w:val="28"/>
           </w:rPr>
           <w:t>/</w:t>
         </w:r>
         <w:r>
           <w:rPr>
             <w:rStyle w:val="af"/>
-            <w:sz w:val="28"/>
-            <w:szCs w:val="28"/>
             <w:lang w:val="en-US"/>
           </w:rPr>
           <w:t>index</w:t>
@@ -9424,16 +9269,12 @@
         <w:r>
           <w:rPr>
             <w:rStyle w:val="af"/>
-            <w:sz w:val="28"/>
-            <w:szCs w:val="28"/>
           </w:rPr>
           <w:t>.</w:t>
         </w:r>
         <w:r>
           <w:rPr>
             <w:rStyle w:val="af"/>
-            <w:sz w:val="28"/>
-            <w:szCs w:val="28"/>
             <w:lang w:val="en-US"/>
           </w:rPr>
           <w:t>php</w:t>
@@ -9481,88 +9322,44 @@
         <w:t xml:space="preserve"> специалистов.</w:t>
       </w:r>
       <w:r>
-        <w:rPr>
-          <w:sz w:val="28"/>
-          <w:szCs w:val="28"/>
-        </w:rPr>
         <w:t xml:space="preserve"> Статья </w:t>
       </w:r>
       <w:r>
-        <w:rPr>
-          <w:sz w:val="28"/>
-          <w:szCs w:val="28"/>
-        </w:rPr>
         <w:t xml:space="preserve">Работа Apache </w:t>
       </w:r>
       <w:proofErr w:type="spellStart"/>
       <w:r>
-        <w:rPr>
-          <w:sz w:val="28"/>
-          <w:szCs w:val="28"/>
-        </w:rPr>
         <w:t>Kafka</w:t>
       </w:r>
       <w:proofErr w:type="spellEnd"/>
       <w:r>
-        <w:rPr>
-          <w:sz w:val="28"/>
-          <w:szCs w:val="28"/>
-        </w:rPr>
         <w:t xml:space="preserve"> на примерах. Поднимаем </w:t>
       </w:r>
       <w:proofErr w:type="spellStart"/>
       <w:r>
-        <w:rPr>
-          <w:sz w:val="28"/>
-          <w:szCs w:val="28"/>
-        </w:rPr>
         <w:t>Kafka</w:t>
       </w:r>
       <w:proofErr w:type="spellEnd"/>
       <w:r>
-        <w:rPr>
-          <w:sz w:val="28"/>
-          <w:szCs w:val="28"/>
-        </w:rPr>
         <w:t xml:space="preserve"> Cluster используя </w:t>
       </w:r>
       <w:proofErr w:type="spellStart"/>
       <w:r>
-        <w:rPr>
-          <w:sz w:val="28"/>
-          <w:szCs w:val="28"/>
-        </w:rPr>
         <w:t>docker-compose</w:t>
       </w:r>
       <w:proofErr w:type="spellEnd"/>
       <w:r>
-        <w:rPr>
-          <w:sz w:val="28"/>
-          <w:szCs w:val="28"/>
-        </w:rPr>
         <w:t xml:space="preserve"> </w:t>
       </w:r>
       <w:r>
-        <w:rPr>
-          <w:sz w:val="28"/>
-          <w:szCs w:val="28"/>
-        </w:rPr>
         <w:t xml:space="preserve">[Электронный    </w:t>
       </w:r>
       <w:proofErr w:type="gramStart"/>
       <w:r>
-        <w:rPr>
-          <w:sz w:val="28"/>
-          <w:szCs w:val="28"/>
-        </w:rPr>
         <w:t xml:space="preserve">ресурс]   </w:t>
       </w:r>
       <w:proofErr w:type="gramEnd"/>
       <w:r>
-        <w:rPr>
-          <w:sz w:val="28"/>
-          <w:szCs w:val="28"/>
-        </w:rPr>
         <w:t xml:space="preserve"> </w:t>
       </w:r>
       <w:r>
@@ -9572,17 +9369,9 @@
         <w:t xml:space="preserve"> </w:t>
       </w:r>
       <w:r>
-        <w:rPr>
-          <w:sz w:val="28"/>
-          <w:szCs w:val="28"/>
-        </w:rPr>
         <w:t>Режим    доступа:</w:t>
       </w:r>
       <w:r>
-        <w:rPr>
-          <w:sz w:val="28"/>
-          <w:szCs w:val="28"/>
-        </w:rPr>
         <w:t xml:space="preserve"> </w:t>
       </w:r>
       <w:r>

</xml_diff>